<commit_message>
Toevoegen foto's oefening 1 les + demo selectie
</commit_message>
<xml_diff>
--- a/Logboek new tech.docx
+++ b/Logboek new tech.docx
@@ -967,40 +967,76 @@
       <w:r>
         <w:t xml:space="preserve"> (15 à 20 min maar)</w:t>
       </w:r>
+    </w:p>
+    <w:p>
+      <w:pPr>
+        <w:pStyle w:val="Lijstalinea"/>
+        <w:numPr>
+          <w:ilvl w:val="0"/>
+          <w:numId w:val="6"/>
+        </w:numPr>
+      </w:pPr>
+      <w:hyperlink r:id="rId32" w:history="1">
+        <w:r>
+          <w:rPr>
+            <w:rStyle w:val="Hyperlink"/>
+          </w:rPr>
+          <w:t>https://www.youtube.com/watch?v=Q8C0LJPpr64</w:t>
+        </w:r>
+      </w:hyperlink>
+      <w:r>
+        <w:t xml:space="preserve"> bekijken welke zaken meestal eerst worden getoond bij beginner lessen</w:t>
+      </w:r>
+    </w:p>
+    <w:p>
+      <w:pPr>
+        <w:pStyle w:val="Lijstalinea"/>
+        <w:numPr>
+          <w:ilvl w:val="0"/>
+          <w:numId w:val="6"/>
+        </w:numPr>
+      </w:pPr>
+      <w:r>
+        <w:t>Met Thessa bespreken hoe les best aanpakken (geeft beginner Photoshop lessen van 1u)</w:t>
+      </w:r>
+    </w:p>
+    <w:p>
+      <w:pPr>
+        <w:pStyle w:val="Lijstalinea"/>
+        <w:numPr>
+          <w:ilvl w:val="0"/>
+          <w:numId w:val="6"/>
+        </w:numPr>
+      </w:pPr>
+      <w:r>
+        <w:t>Voorbereiding oefening baby met baard, robbert in alien pak</w:t>
+      </w:r>
+    </w:p>
+    <w:p>
+      <w:pPr>
+        <w:pStyle w:val="Lijstalinea"/>
+        <w:numPr>
+          <w:ilvl w:val="1"/>
+          <w:numId w:val="6"/>
+        </w:numPr>
+      </w:pPr>
+      <w:r>
+        <w:t>Foto’s verzamelen</w:t>
+      </w:r>
+    </w:p>
+    <w:p>
+      <w:pPr>
+        <w:pStyle w:val="Lijstalinea"/>
+        <w:numPr>
+          <w:ilvl w:val="1"/>
+          <w:numId w:val="6"/>
+        </w:numPr>
+      </w:pPr>
+      <w:r>
+        <w:t>Robbert gezicht uitknippen + demo ervan</w:t>
+      </w:r>
       <w:bookmarkStart w:id="0" w:name="_GoBack"/>
       <w:bookmarkEnd w:id="0"/>
-    </w:p>
-    <w:p>
-      <w:pPr>
-        <w:pStyle w:val="Lijstalinea"/>
-        <w:numPr>
-          <w:ilvl w:val="0"/>
-          <w:numId w:val="6"/>
-        </w:numPr>
-      </w:pPr>
-      <w:hyperlink r:id="rId32" w:history="1">
-        <w:r>
-          <w:rPr>
-            <w:rStyle w:val="Hyperlink"/>
-          </w:rPr>
-          <w:t>https://www.youtube.com/watch?v=Q8C0LJPpr64</w:t>
-        </w:r>
-      </w:hyperlink>
-      <w:r>
-        <w:t xml:space="preserve"> bekijken welke zaken meestal eerst worden getoond bij beginner lessen</w:t>
-      </w:r>
-    </w:p>
-    <w:p>
-      <w:pPr>
-        <w:pStyle w:val="Lijstalinea"/>
-        <w:numPr>
-          <w:ilvl w:val="0"/>
-          <w:numId w:val="6"/>
-        </w:numPr>
-      </w:pPr>
-      <w:r>
-        <w:t>Met Thessa bespreken hoe les best aanpakken (geeft beginner Photoshop lessen van 1u)</w:t>
-      </w:r>
     </w:p>
     <w:sectPr>
       <w:pgSz w:w="11906" w:h="16838"/>
@@ -1255,7 +1291,7 @@
         <w:rFonts w:ascii="Calibri" w:eastAsiaTheme="minorEastAsia" w:hAnsi="Calibri" w:cs="Calibri" w:hint="default"/>
       </w:rPr>
     </w:lvl>
-    <w:lvl w:ilvl="1" w:tplc="08130003" w:tentative="1">
+    <w:lvl w:ilvl="1" w:tplc="08130003">
       <w:start w:val="1"/>
       <w:numFmt w:val="bullet"/>
       <w:lvlText w:val="o"/>

</xml_diff>

<commit_message>
Toevoegen bewerkte demo Premiere korter, minder onnodige stukken
</commit_message>
<xml_diff>
--- a/Logboek new tech.docx
+++ b/Logboek new tech.docx
@@ -1035,8 +1035,23 @@
       <w:r>
         <w:t>Robbert gezicht uitknippen + demo ervan</w:t>
       </w:r>
+      <w:r>
+        <w:t xml:space="preserve"> (+ bewerken in </w:t>
+      </w:r>
+      <w:r>
+        <w:t>P</w:t>
+      </w:r>
       <w:bookmarkStart w:id="0" w:name="_GoBack"/>
       <w:bookmarkEnd w:id="0"/>
+      <w:r>
+        <w:t xml:space="preserve">remiere voor korter, minder onnodige stukken </w:t>
+      </w:r>
+      <w:r>
+        <w:sym w:font="Wingdings" w:char="F0E0"/>
+      </w:r>
+      <w:r>
+        <w:t xml:space="preserve"> +/- 2min)</w:t>
+      </w:r>
     </w:p>
     <w:sectPr>
       <w:pgSz w:w="11906" w:h="16838"/>

</xml_diff>

<commit_message>
Toevoegen oefening 1,2 les, 10 min totaal
</commit_message>
<xml_diff>
--- a/Logboek new tech.docx
+++ b/Logboek new tech.docx
@@ -71,7 +71,15 @@
         </w:numPr>
       </w:pPr>
       <w:r>
-        <w:t xml:space="preserve">Zowel Paintshop Pro als GIMP komen in de lijst voor. GIMP krijgt een slechtere score omdat er minder guidance voorzien is en dus moeilijker is om te leren dan Paintshop Pro. Paintshop Pro kreeg dan weer de slechte commentaar van enkel beschikbaar te zijn op Windows, wat voor mij op het moment geen probleem is maar moest ik ooit overstappen naar een iOS device, vormt dit wel een probleem. </w:t>
+        <w:t xml:space="preserve">Zowel Paintshop Pro als GIMP komen in de lijst voor. GIMP krijgt een slechtere score omdat er minder </w:t>
+      </w:r>
+      <w:proofErr w:type="spellStart"/>
+      <w:r>
+        <w:t>guidance</w:t>
+      </w:r>
+      <w:proofErr w:type="spellEnd"/>
+      <w:r>
+        <w:t xml:space="preserve"> voorzien is en dus moeilijker is om te leren dan Paintshop Pro. Paintshop Pro kreeg dan weer de slechte commentaar van enkel beschikbaar te zijn op Windows, wat voor mij op het moment geen probleem is maar moest ik ooit overstappen naar een iOS device, vormt dit wel een probleem. </w:t>
       </w:r>
     </w:p>
     <w:p>
@@ -99,8 +107,37 @@
           <w:numId w:val="1"/>
         </w:numPr>
       </w:pPr>
-      <w:r>
-        <w:t>Lightroom wordt vergeleken met Paintshop Pro en deze laatste wordt beter bevonden aangezien deze meer te bieden heeft qua opties en goedkoper is. Photoshop is echter uitgebreider dan Lightroom waardoor ik het gevoel kreeg dat Photoshop nog steeds zou winnen van Paintshop Pro maar deze allesinds beter is dan Lightroom.</w:t>
+      <w:proofErr w:type="spellStart"/>
+      <w:r>
+        <w:t>Lightroom</w:t>
+      </w:r>
+      <w:proofErr w:type="spellEnd"/>
+      <w:r>
+        <w:t xml:space="preserve"> wordt vergeleken met Paintshop Pro en deze laatste wordt beter bevonden aangezien deze meer te bieden heeft qua opties en goedkoper is. Photoshop is echter uitgebreider dan </w:t>
+      </w:r>
+      <w:proofErr w:type="spellStart"/>
+      <w:r>
+        <w:t>Lightroom</w:t>
+      </w:r>
+      <w:proofErr w:type="spellEnd"/>
+      <w:r>
+        <w:t xml:space="preserve"> waardoor ik het gevoel kreeg dat Photoshop nog steeds zou winnen van Paintshop Pro maar deze </w:t>
+      </w:r>
+      <w:proofErr w:type="spellStart"/>
+      <w:r>
+        <w:t>allesinds</w:t>
+      </w:r>
+      <w:proofErr w:type="spellEnd"/>
+      <w:r>
+        <w:t xml:space="preserve"> beter is dan </w:t>
+      </w:r>
+      <w:proofErr w:type="spellStart"/>
+      <w:r>
+        <w:t>Lightroom</w:t>
+      </w:r>
+      <w:proofErr w:type="spellEnd"/>
+      <w:r>
+        <w:t>.</w:t>
       </w:r>
     </w:p>
     <w:p>
@@ -143,8 +180,13 @@
           <w:numId w:val="1"/>
         </w:numPr>
       </w:pPr>
-      <w:r>
-        <w:t>PaintShop Pro werd door sommigen geliefd en anderen niet. De verwachtingen waren hoger doordat het programma te betalen is.</w:t>
+      <w:proofErr w:type="spellStart"/>
+      <w:r>
+        <w:t>PaintShop</w:t>
+      </w:r>
+      <w:proofErr w:type="spellEnd"/>
+      <w:r>
+        <w:t xml:space="preserve"> Pro werd door sommigen geliefd en anderen niet. De verwachtingen waren hoger doordat het programma te betalen is.</w:t>
       </w:r>
     </w:p>
     <w:p>
@@ -173,7 +215,15 @@
         </w:numPr>
       </w:pPr>
       <w:r>
-        <w:t>De voor- en nadelen van GIMP en Paintshop Pro worden naast elkaar gezet. De laatste versie van Paintshop Pro (na zijn overname door Corel) wordt slecht bevonden tegenover de vorige versie, die nog amper te verkrijgen valt.</w:t>
+        <w:t xml:space="preserve">De voor- en nadelen van GIMP en Paintshop Pro worden naast elkaar gezet. De laatste versie van Paintshop Pro (na zijn overname door </w:t>
+      </w:r>
+      <w:proofErr w:type="spellStart"/>
+      <w:r>
+        <w:t>Corel</w:t>
+      </w:r>
+      <w:proofErr w:type="spellEnd"/>
+      <w:r>
+        <w:t>) wordt slecht bevonden tegenover de vorige versie, die nog amper te verkrijgen valt.</w:t>
       </w:r>
     </w:p>
     <w:p>
@@ -214,7 +264,15 @@
         <w:t xml:space="preserve">wordt gezien </w:t>
       </w:r>
       <w:r>
-        <w:t>als 1 van de top photo editing programma’s. Volgens de meeste mensen ook niet al TE moeilijk om te leren kennen</w:t>
+        <w:t xml:space="preserve">als 1 van de top </w:t>
+      </w:r>
+      <w:proofErr w:type="spellStart"/>
+      <w:r>
+        <w:t>photo</w:t>
+      </w:r>
+      <w:proofErr w:type="spellEnd"/>
+      <w:r>
+        <w:t xml:space="preserve"> editing programma’s. Volgens de meeste mensen ook niet al TE moeilijk om te leren kennen</w:t>
       </w:r>
       <w:r>
         <w:t xml:space="preserve"> als je al bekend bent met Photoshop</w:t>
@@ -230,8 +288,13 @@
       </w:r>
     </w:p>
     <w:p>
-      <w:r>
-        <w:t xml:space="preserve">Corel’s Paintshop Pro was mijn andere eventuele optie maar aangezien deze ook te betalen is, is het verschil met Photoshop kleiner en leek GIMP mij een interessantere vergelijking. Als deze 2 namelijk sterke concurrenten </w:t>
+      <w:proofErr w:type="spellStart"/>
+      <w:r>
+        <w:t>Corel’s</w:t>
+      </w:r>
+      <w:proofErr w:type="spellEnd"/>
+      <w:r>
+        <w:t xml:space="preserve"> Paintshop Pro was mijn andere eventuele optie maar aangezien deze ook te betalen is, is het verschil met Photoshop kleiner en leek GIMP mij een interessantere vergelijking. Als deze 2 namelijk sterke concurrenten </w:t>
       </w:r>
       <w:r>
         <w:t xml:space="preserve">blijken te </w:t>
@@ -239,8 +302,13 @@
       <w:r>
         <w:t xml:space="preserve">zijn, is GIMP direct veel aantrekkelijker door zijn toegankelijkheid. </w:t>
       </w:r>
-      <w:r>
-        <w:t>PaintShop Pro is ook enkel beschikbaar voor Windows, wat misschien in de toekomst voor problemen kan zorgen.</w:t>
+      <w:proofErr w:type="spellStart"/>
+      <w:r>
+        <w:t>PaintShop</w:t>
+      </w:r>
+      <w:proofErr w:type="spellEnd"/>
+      <w:r>
+        <w:t xml:space="preserve"> Pro is ook enkel beschikbaar voor Windows, wat misschien in de toekomst voor problemen kan zorgen.</w:t>
       </w:r>
     </w:p>
     <w:p/>
@@ -354,7 +422,15 @@
         </w:r>
       </w:hyperlink>
       <w:r>
-        <w:t xml:space="preserve"> om de patterns te vinden in GIMP</w:t>
+        <w:t xml:space="preserve"> om de </w:t>
+      </w:r>
+      <w:proofErr w:type="spellStart"/>
+      <w:r>
+        <w:t>patterns</w:t>
+      </w:r>
+      <w:proofErr w:type="spellEnd"/>
+      <w:r>
+        <w:t xml:space="preserve"> te vinden in GIMP</w:t>
       </w:r>
     </w:p>
     <w:p>
@@ -397,7 +473,15 @@
         <w:t xml:space="preserve">, aantal links hierin afgegaan </w:t>
       </w:r>
       <w:r>
-        <w:t>om te zien of er een 3D workspace was voor GIMP.</w:t>
+        <w:t xml:space="preserve">om te zien of er een 3D </w:t>
+      </w:r>
+      <w:proofErr w:type="spellStart"/>
+      <w:r>
+        <w:t>workspace</w:t>
+      </w:r>
+      <w:proofErr w:type="spellEnd"/>
+      <w:r>
+        <w:t xml:space="preserve"> was voor GIMP.</w:t>
       </w:r>
     </w:p>
     <w:p>
@@ -417,7 +501,15 @@
         </w:r>
       </w:hyperlink>
       <w:r>
-        <w:t xml:space="preserve"> GIMP scripts/plugins proberen begrijpen/installeren</w:t>
+        <w:t xml:space="preserve"> GIMP scripts/</w:t>
+      </w:r>
+      <w:proofErr w:type="spellStart"/>
+      <w:r>
+        <w:t>plugins</w:t>
+      </w:r>
+      <w:proofErr w:type="spellEnd"/>
+      <w:r>
+        <w:t xml:space="preserve"> proberen begrijpen/installeren</w:t>
       </w:r>
     </w:p>
     <w:p>
@@ -460,11 +552,24 @@
       </w:r>
     </w:p>
     <w:p>
-      <w:r>
-        <w:t xml:space="preserve">Toolbox in actie. Alle tools beginnen gebruiken bij een aantal simpele oefeningen. </w:t>
-      </w:r>
-      <w:r>
-        <w:t>Eerste echte oefening, mockup maken in GIMP.</w:t>
+      <w:proofErr w:type="spellStart"/>
+      <w:r>
+        <w:t>Toolbox</w:t>
+      </w:r>
+      <w:proofErr w:type="spellEnd"/>
+      <w:r>
+        <w:t xml:space="preserve"> in actie. Alle tools beginnen gebruiken bij een aantal simpele oefeningen. </w:t>
+      </w:r>
+      <w:r>
+        <w:t xml:space="preserve">Eerste echte oefening, </w:t>
+      </w:r>
+      <w:proofErr w:type="spellStart"/>
+      <w:r>
+        <w:t>mockup</w:t>
+      </w:r>
+      <w:proofErr w:type="spellEnd"/>
+      <w:r>
+        <w:t xml:space="preserve"> maken in GIMP.</w:t>
       </w:r>
     </w:p>
     <w:p>
@@ -674,7 +779,15 @@
         </w:r>
       </w:hyperlink>
       <w:r>
-        <w:t xml:space="preserve"> voor zoom shortcut te bepalen</w:t>
+        <w:t xml:space="preserve"> voor zoom </w:t>
+      </w:r>
+      <w:proofErr w:type="spellStart"/>
+      <w:r>
+        <w:t>shortcut</w:t>
+      </w:r>
+      <w:proofErr w:type="spellEnd"/>
+      <w:r>
+        <w:t xml:space="preserve"> te bepalen</w:t>
       </w:r>
     </w:p>
     <w:p>
@@ -716,8 +829,21 @@
       <w:r>
         <w:t xml:space="preserve"> </w:t>
       </w:r>
-      <w:r>
-        <w:t>perspective clone stamp uitleg</w:t>
+      <w:proofErr w:type="spellStart"/>
+      <w:r>
+        <w:t>perspective</w:t>
+      </w:r>
+      <w:proofErr w:type="spellEnd"/>
+      <w:r>
+        <w:t xml:space="preserve"> </w:t>
+      </w:r>
+      <w:proofErr w:type="spellStart"/>
+      <w:r>
+        <w:t>clone</w:t>
+      </w:r>
+      <w:proofErr w:type="spellEnd"/>
+      <w:r>
+        <w:t xml:space="preserve"> stamp uitleg</w:t>
       </w:r>
     </w:p>
     <w:p>
@@ -781,7 +907,23 @@
     </w:p>
     <w:p>
       <w:r>
-        <w:t>Bekijken Batch optie gimp. Uittesten limiten, test op 400 foto’s tegelijkertijd.</w:t>
+        <w:t xml:space="preserve">Bekijken Batch optie </w:t>
+      </w:r>
+      <w:proofErr w:type="spellStart"/>
+      <w:r>
+        <w:t>gimp</w:t>
+      </w:r>
+      <w:proofErr w:type="spellEnd"/>
+      <w:r>
+        <w:t xml:space="preserve">. Uittesten </w:t>
+      </w:r>
+      <w:proofErr w:type="spellStart"/>
+      <w:r>
+        <w:t>limiten</w:t>
+      </w:r>
+      <w:proofErr w:type="spellEnd"/>
+      <w:r>
+        <w:t>, test op 400 foto’s tegelijkertijd.</w:t>
       </w:r>
     </w:p>
     <w:p>
@@ -867,7 +1009,15 @@
     </w:p>
     <w:p>
       <w:r>
-        <w:t xml:space="preserve">Oefening lagen, selecteren, knippen, plakken, moven, scalen, selectie moven,.. proberen met foto’s Sam, Robbert. </w:t>
+        <w:t xml:space="preserve">Oefening lagen, selecteren, knippen, plakken, moven, </w:t>
+      </w:r>
+      <w:proofErr w:type="spellStart"/>
+      <w:r>
+        <w:t>scalen</w:t>
+      </w:r>
+      <w:proofErr w:type="spellEnd"/>
+      <w:r>
+        <w:t xml:space="preserve">, selectie moven,.. proberen met foto’s Sam, Robbert. </w:t>
       </w:r>
     </w:p>
     <w:p>
@@ -887,7 +1037,23 @@
         </w:r>
       </w:hyperlink>
       <w:r>
-        <w:t xml:space="preserve"> Problemen met floating layer na plakken selectie andere image </w:t>
+        <w:t xml:space="preserve"> Problemen met </w:t>
+      </w:r>
+      <w:proofErr w:type="spellStart"/>
+      <w:r>
+        <w:t>floating</w:t>
+      </w:r>
+      <w:proofErr w:type="spellEnd"/>
+      <w:r>
+        <w:t xml:space="preserve"> </w:t>
+      </w:r>
+      <w:proofErr w:type="spellStart"/>
+      <w:r>
+        <w:t>layer</w:t>
+      </w:r>
+      <w:proofErr w:type="spellEnd"/>
+      <w:r>
+        <w:t xml:space="preserve"> na plakken selectie andere image </w:t>
       </w:r>
       <w:r>
         <w:sym w:font="Wingdings" w:char="F0E0"/>
@@ -945,7 +1111,15 @@
         <w:sym w:font="Wingdings" w:char="F0E0"/>
       </w:r>
       <w:r>
-        <w:t xml:space="preserve"> beeld show selection aanvinken</w:t>
+        <w:t xml:space="preserve"> beeld show </w:t>
+      </w:r>
+      <w:proofErr w:type="spellStart"/>
+      <w:r>
+        <w:t>selection</w:t>
+      </w:r>
+      <w:proofErr w:type="spellEnd"/>
+      <w:r>
+        <w:t xml:space="preserve"> aanvinken</w:t>
       </w:r>
     </w:p>
     <w:p>
@@ -1038,20 +1212,146 @@
       <w:r>
         <w:t xml:space="preserve"> (+ bewerken in </w:t>
       </w:r>
+      <w:proofErr w:type="spellStart"/>
       <w:r>
         <w:t>P</w:t>
       </w:r>
+      <w:r>
+        <w:t>remiere</w:t>
+      </w:r>
+      <w:proofErr w:type="spellEnd"/>
+      <w:r>
+        <w:t xml:space="preserve"> voor korter, minder onnodige stukken </w:t>
+      </w:r>
+      <w:r>
+        <w:sym w:font="Wingdings" w:char="F0E0"/>
+      </w:r>
+      <w:r>
+        <w:t xml:space="preserve"> +/- 2min)</w:t>
+      </w:r>
+    </w:p>
+    <w:p/>
+    <w:p/>
+    <w:p/>
+    <w:p>
+      <w:r>
+        <w:t>9/11:</w:t>
+      </w:r>
+    </w:p>
+    <w:p>
+      <w:pPr>
+        <w:pStyle w:val="Lijstalinea"/>
+        <w:numPr>
+          <w:ilvl w:val="0"/>
+          <w:numId w:val="6"/>
+        </w:numPr>
+      </w:pPr>
+      <w:r>
+        <w:t xml:space="preserve">Oefening baby baard verder uitbreiden. Geheel in stukken opnemen en samen zetten in video tot tevreden van de oefening. Ook goed als </w:t>
+      </w:r>
+      <w:proofErr w:type="spellStart"/>
+      <w:r>
+        <w:t>backup</w:t>
+      </w:r>
+      <w:proofErr w:type="spellEnd"/>
+      <w:r>
+        <w:t>.</w:t>
+      </w:r>
+    </w:p>
+    <w:p>
+      <w:pPr>
+        <w:pStyle w:val="Lijstalinea"/>
+        <w:numPr>
+          <w:ilvl w:val="0"/>
+          <w:numId w:val="6"/>
+        </w:numPr>
+      </w:pPr>
+      <w:r>
+        <w:t>Oefening Ben alien pak in video apart.</w:t>
+      </w:r>
+    </w:p>
+    <w:p>
+      <w:pPr>
+        <w:pStyle w:val="Lijstalinea"/>
+        <w:numPr>
+          <w:ilvl w:val="0"/>
+          <w:numId w:val="6"/>
+        </w:numPr>
+      </w:pPr>
+      <w:r>
+        <w:t xml:space="preserve">Uiteindelijk besluit: </w:t>
+      </w:r>
+    </w:p>
+    <w:p>
+      <w:pPr>
+        <w:pStyle w:val="Lijstalinea"/>
+        <w:numPr>
+          <w:ilvl w:val="1"/>
+          <w:numId w:val="6"/>
+        </w:numPr>
+      </w:pPr>
+      <w:r>
+        <w:t xml:space="preserve">Eerste oefening Ben </w:t>
+      </w:r>
+      <w:r>
+        <w:sym w:font="Wingdings" w:char="F0E0"/>
+      </w:r>
+      <w:r>
+        <w:t xml:space="preserve"> knippen, plakken, selecteren, </w:t>
+      </w:r>
+      <w:proofErr w:type="spellStart"/>
+      <w:r>
+        <w:t>scalen</w:t>
+      </w:r>
+      <w:proofErr w:type="spellEnd"/>
+      <w:r>
+        <w:t>, moven. (2,5 à 3 min)</w:t>
+      </w:r>
+    </w:p>
+    <w:p>
+      <w:pPr>
+        <w:pStyle w:val="Lijstalinea"/>
+        <w:numPr>
+          <w:ilvl w:val="1"/>
+          <w:numId w:val="6"/>
+        </w:numPr>
+      </w:pPr>
+      <w:r>
+        <w:t xml:space="preserve">Tweede oefening baby baard </w:t>
+      </w:r>
+      <w:r>
+        <w:sym w:font="Wingdings" w:char="F0E0"/>
+      </w:r>
+      <w:r>
+        <w:t xml:space="preserve"> zelfde zaken als ervoor (herhaling) maar plus: penseel in selectie, modus, selectie met doezelaar, contrast en helderheid. (7,5 min)</w:t>
+      </w:r>
+    </w:p>
+    <w:p>
+      <w:pPr>
+        <w:pStyle w:val="Lijstalinea"/>
+        <w:numPr>
+          <w:ilvl w:val="1"/>
+          <w:numId w:val="6"/>
+        </w:numPr>
+      </w:pPr>
+      <w:r>
+        <w:sym w:font="Wingdings" w:char="F0E8"/>
+      </w:r>
+      <w:r>
+        <w:t xml:space="preserve"> 10 min voorbij nog kloonstempel, afbeelding </w:t>
+      </w:r>
+      <w:proofErr w:type="spellStart"/>
+      <w:r>
+        <w:t>resizen</w:t>
+      </w:r>
+      <w:proofErr w:type="spellEnd"/>
+      <w:r>
+        <w:t>, slechte foto opkrikken.</w:t>
+      </w:r>
+    </w:p>
+    <w:p>
       <w:bookmarkStart w:id="0" w:name="_GoBack"/>
       <w:bookmarkEnd w:id="0"/>
-      <w:r>
-        <w:t xml:space="preserve">remiere voor korter, minder onnodige stukken </w:t>
-      </w:r>
-      <w:r>
-        <w:sym w:font="Wingdings" w:char="F0E0"/>
-      </w:r>
-      <w:r>
-        <w:t xml:space="preserve"> +/- 2min)</w:t>
-      </w:r>
     </w:p>
     <w:sectPr>
       <w:pgSz w:w="11906" w:h="16838"/>

</xml_diff>

<commit_message>
Toevoegen oefening 3 en 4 (korte) voor les
</commit_message>
<xml_diff>
--- a/Logboek new tech.docx
+++ b/Logboek new tech.docx
@@ -71,15 +71,7 @@
         </w:numPr>
       </w:pPr>
       <w:r>
-        <w:t xml:space="preserve">Zowel Paintshop Pro als GIMP komen in de lijst voor. GIMP krijgt een slechtere score omdat er minder </w:t>
-      </w:r>
-      <w:proofErr w:type="spellStart"/>
-      <w:r>
-        <w:t>guidance</w:t>
-      </w:r>
-      <w:proofErr w:type="spellEnd"/>
-      <w:r>
-        <w:t xml:space="preserve"> voorzien is en dus moeilijker is om te leren dan Paintshop Pro. Paintshop Pro kreeg dan weer de slechte commentaar van enkel beschikbaar te zijn op Windows, wat voor mij op het moment geen probleem is maar moest ik ooit overstappen naar een iOS device, vormt dit wel een probleem. </w:t>
+        <w:t xml:space="preserve">Zowel Paintshop Pro als GIMP komen in de lijst voor. GIMP krijgt een slechtere score omdat er minder guidance voorzien is en dus moeilijker is om te leren dan Paintshop Pro. Paintshop Pro kreeg dan weer de slechte commentaar van enkel beschikbaar te zijn op Windows, wat voor mij op het moment geen probleem is maar moest ik ooit overstappen naar een iOS device, vormt dit wel een probleem. </w:t>
       </w:r>
     </w:p>
     <w:p>
@@ -107,37 +99,8 @@
           <w:numId w:val="1"/>
         </w:numPr>
       </w:pPr>
-      <w:proofErr w:type="spellStart"/>
-      <w:r>
-        <w:t>Lightroom</w:t>
-      </w:r>
-      <w:proofErr w:type="spellEnd"/>
-      <w:r>
-        <w:t xml:space="preserve"> wordt vergeleken met Paintshop Pro en deze laatste wordt beter bevonden aangezien deze meer te bieden heeft qua opties en goedkoper is. Photoshop is echter uitgebreider dan </w:t>
-      </w:r>
-      <w:proofErr w:type="spellStart"/>
-      <w:r>
-        <w:t>Lightroom</w:t>
-      </w:r>
-      <w:proofErr w:type="spellEnd"/>
-      <w:r>
-        <w:t xml:space="preserve"> waardoor ik het gevoel kreeg dat Photoshop nog steeds zou winnen van Paintshop Pro maar deze </w:t>
-      </w:r>
-      <w:proofErr w:type="spellStart"/>
-      <w:r>
-        <w:t>allesinds</w:t>
-      </w:r>
-      <w:proofErr w:type="spellEnd"/>
-      <w:r>
-        <w:t xml:space="preserve"> beter is dan </w:t>
-      </w:r>
-      <w:proofErr w:type="spellStart"/>
-      <w:r>
-        <w:t>Lightroom</w:t>
-      </w:r>
-      <w:proofErr w:type="spellEnd"/>
-      <w:r>
-        <w:t>.</w:t>
+      <w:r>
+        <w:t>Lightroom wordt vergeleken met Paintshop Pro en deze laatste wordt beter bevonden aangezien deze meer te bieden heeft qua opties en goedkoper is. Photoshop is echter uitgebreider dan Lightroom waardoor ik het gevoel kreeg dat Photoshop nog steeds zou winnen van Paintshop Pro maar deze allesinds beter is dan Lightroom.</w:t>
       </w:r>
     </w:p>
     <w:p>
@@ -180,13 +143,8 @@
           <w:numId w:val="1"/>
         </w:numPr>
       </w:pPr>
-      <w:proofErr w:type="spellStart"/>
-      <w:r>
-        <w:t>PaintShop</w:t>
-      </w:r>
-      <w:proofErr w:type="spellEnd"/>
-      <w:r>
-        <w:t xml:space="preserve"> Pro werd door sommigen geliefd en anderen niet. De verwachtingen waren hoger doordat het programma te betalen is.</w:t>
+      <w:r>
+        <w:t>PaintShop Pro werd door sommigen geliefd en anderen niet. De verwachtingen waren hoger doordat het programma te betalen is.</w:t>
       </w:r>
     </w:p>
     <w:p>
@@ -215,15 +173,7 @@
         </w:numPr>
       </w:pPr>
       <w:r>
-        <w:t xml:space="preserve">De voor- en nadelen van GIMP en Paintshop Pro worden naast elkaar gezet. De laatste versie van Paintshop Pro (na zijn overname door </w:t>
-      </w:r>
-      <w:proofErr w:type="spellStart"/>
-      <w:r>
-        <w:t>Corel</w:t>
-      </w:r>
-      <w:proofErr w:type="spellEnd"/>
-      <w:r>
-        <w:t>) wordt slecht bevonden tegenover de vorige versie, die nog amper te verkrijgen valt.</w:t>
+        <w:t>De voor- en nadelen van GIMP en Paintshop Pro worden naast elkaar gezet. De laatste versie van Paintshop Pro (na zijn overname door Corel) wordt slecht bevonden tegenover de vorige versie, die nog amper te verkrijgen valt.</w:t>
       </w:r>
     </w:p>
     <w:p>
@@ -264,15 +214,7 @@
         <w:t xml:space="preserve">wordt gezien </w:t>
       </w:r>
       <w:r>
-        <w:t xml:space="preserve">als 1 van de top </w:t>
-      </w:r>
-      <w:proofErr w:type="spellStart"/>
-      <w:r>
-        <w:t>photo</w:t>
-      </w:r>
-      <w:proofErr w:type="spellEnd"/>
-      <w:r>
-        <w:t xml:space="preserve"> editing programma’s. Volgens de meeste mensen ook niet al TE moeilijk om te leren kennen</w:t>
+        <w:t>als 1 van de top photo editing programma’s. Volgens de meeste mensen ook niet al TE moeilijk om te leren kennen</w:t>
       </w:r>
       <w:r>
         <w:t xml:space="preserve"> als je al bekend bent met Photoshop</w:t>
@@ -288,13 +230,8 @@
       </w:r>
     </w:p>
     <w:p>
-      <w:proofErr w:type="spellStart"/>
-      <w:r>
-        <w:t>Corel’s</w:t>
-      </w:r>
-      <w:proofErr w:type="spellEnd"/>
-      <w:r>
-        <w:t xml:space="preserve"> Paintshop Pro was mijn andere eventuele optie maar aangezien deze ook te betalen is, is het verschil met Photoshop kleiner en leek GIMP mij een interessantere vergelijking. Als deze 2 namelijk sterke concurrenten </w:t>
+      <w:r>
+        <w:t xml:space="preserve">Corel’s Paintshop Pro was mijn andere eventuele optie maar aangezien deze ook te betalen is, is het verschil met Photoshop kleiner en leek GIMP mij een interessantere vergelijking. Als deze 2 namelijk sterke concurrenten </w:t>
       </w:r>
       <w:r>
         <w:t xml:space="preserve">blijken te </w:t>
@@ -302,13 +239,8 @@
       <w:r>
         <w:t xml:space="preserve">zijn, is GIMP direct veel aantrekkelijker door zijn toegankelijkheid. </w:t>
       </w:r>
-      <w:proofErr w:type="spellStart"/>
-      <w:r>
-        <w:t>PaintShop</w:t>
-      </w:r>
-      <w:proofErr w:type="spellEnd"/>
-      <w:r>
-        <w:t xml:space="preserve"> Pro is ook enkel beschikbaar voor Windows, wat misschien in de toekomst voor problemen kan zorgen.</w:t>
+      <w:r>
+        <w:t>PaintShop Pro is ook enkel beschikbaar voor Windows, wat misschien in de toekomst voor problemen kan zorgen.</w:t>
       </w:r>
     </w:p>
     <w:p/>
@@ -422,15 +354,7 @@
         </w:r>
       </w:hyperlink>
       <w:r>
-        <w:t xml:space="preserve"> om de </w:t>
-      </w:r>
-      <w:proofErr w:type="spellStart"/>
-      <w:r>
-        <w:t>patterns</w:t>
-      </w:r>
-      <w:proofErr w:type="spellEnd"/>
-      <w:r>
-        <w:t xml:space="preserve"> te vinden in GIMP</w:t>
+        <w:t xml:space="preserve"> om de patterns te vinden in GIMP</w:t>
       </w:r>
     </w:p>
     <w:p>
@@ -473,15 +397,7 @@
         <w:t xml:space="preserve">, aantal links hierin afgegaan </w:t>
       </w:r>
       <w:r>
-        <w:t xml:space="preserve">om te zien of er een 3D </w:t>
-      </w:r>
-      <w:proofErr w:type="spellStart"/>
-      <w:r>
-        <w:t>workspace</w:t>
-      </w:r>
-      <w:proofErr w:type="spellEnd"/>
-      <w:r>
-        <w:t xml:space="preserve"> was voor GIMP.</w:t>
+        <w:t>om te zien of er een 3D workspace was voor GIMP.</w:t>
       </w:r>
     </w:p>
     <w:p>
@@ -501,15 +417,7 @@
         </w:r>
       </w:hyperlink>
       <w:r>
-        <w:t xml:space="preserve"> GIMP scripts/</w:t>
-      </w:r>
-      <w:proofErr w:type="spellStart"/>
-      <w:r>
-        <w:t>plugins</w:t>
-      </w:r>
-      <w:proofErr w:type="spellEnd"/>
-      <w:r>
-        <w:t xml:space="preserve"> proberen begrijpen/installeren</w:t>
+        <w:t xml:space="preserve"> GIMP scripts/plugins proberen begrijpen/installeren</w:t>
       </w:r>
     </w:p>
     <w:p>
@@ -552,24 +460,11 @@
       </w:r>
     </w:p>
     <w:p>
-      <w:proofErr w:type="spellStart"/>
-      <w:r>
-        <w:t>Toolbox</w:t>
-      </w:r>
-      <w:proofErr w:type="spellEnd"/>
-      <w:r>
-        <w:t xml:space="preserve"> in actie. Alle tools beginnen gebruiken bij een aantal simpele oefeningen. </w:t>
-      </w:r>
-      <w:r>
-        <w:t xml:space="preserve">Eerste echte oefening, </w:t>
-      </w:r>
-      <w:proofErr w:type="spellStart"/>
-      <w:r>
-        <w:t>mockup</w:t>
-      </w:r>
-      <w:proofErr w:type="spellEnd"/>
-      <w:r>
-        <w:t xml:space="preserve"> maken in GIMP.</w:t>
+      <w:r>
+        <w:t xml:space="preserve">Toolbox in actie. Alle tools beginnen gebruiken bij een aantal simpele oefeningen. </w:t>
+      </w:r>
+      <w:r>
+        <w:t>Eerste echte oefening, mockup maken in GIMP.</w:t>
       </w:r>
     </w:p>
     <w:p>
@@ -779,15 +674,7 @@
         </w:r>
       </w:hyperlink>
       <w:r>
-        <w:t xml:space="preserve"> voor zoom </w:t>
-      </w:r>
-      <w:proofErr w:type="spellStart"/>
-      <w:r>
-        <w:t>shortcut</w:t>
-      </w:r>
-      <w:proofErr w:type="spellEnd"/>
-      <w:r>
-        <w:t xml:space="preserve"> te bepalen</w:t>
+        <w:t xml:space="preserve"> voor zoom shortcut te bepalen</w:t>
       </w:r>
     </w:p>
     <w:p>
@@ -829,21 +716,8 @@
       <w:r>
         <w:t xml:space="preserve"> </w:t>
       </w:r>
-      <w:proofErr w:type="spellStart"/>
-      <w:r>
-        <w:t>perspective</w:t>
-      </w:r>
-      <w:proofErr w:type="spellEnd"/>
-      <w:r>
-        <w:t xml:space="preserve"> </w:t>
-      </w:r>
-      <w:proofErr w:type="spellStart"/>
-      <w:r>
-        <w:t>clone</w:t>
-      </w:r>
-      <w:proofErr w:type="spellEnd"/>
-      <w:r>
-        <w:t xml:space="preserve"> stamp uitleg</w:t>
+      <w:r>
+        <w:t>perspective clone stamp uitleg</w:t>
       </w:r>
     </w:p>
     <w:p>
@@ -907,23 +781,7 @@
     </w:p>
     <w:p>
       <w:r>
-        <w:t xml:space="preserve">Bekijken Batch optie </w:t>
-      </w:r>
-      <w:proofErr w:type="spellStart"/>
-      <w:r>
-        <w:t>gimp</w:t>
-      </w:r>
-      <w:proofErr w:type="spellEnd"/>
-      <w:r>
-        <w:t xml:space="preserve">. Uittesten </w:t>
-      </w:r>
-      <w:proofErr w:type="spellStart"/>
-      <w:r>
-        <w:t>limiten</w:t>
-      </w:r>
-      <w:proofErr w:type="spellEnd"/>
-      <w:r>
-        <w:t>, test op 400 foto’s tegelijkertijd.</w:t>
+        <w:t>Bekijken Batch optie gimp. Uittesten limiten, test op 400 foto’s tegelijkertijd.</w:t>
       </w:r>
     </w:p>
     <w:p>
@@ -1009,15 +867,7 @@
     </w:p>
     <w:p>
       <w:r>
-        <w:t xml:space="preserve">Oefening lagen, selecteren, knippen, plakken, moven, </w:t>
-      </w:r>
-      <w:proofErr w:type="spellStart"/>
-      <w:r>
-        <w:t>scalen</w:t>
-      </w:r>
-      <w:proofErr w:type="spellEnd"/>
-      <w:r>
-        <w:t xml:space="preserve">, selectie moven,.. proberen met foto’s Sam, Robbert. </w:t>
+        <w:t xml:space="preserve">Oefening lagen, selecteren, knippen, plakken, moven, scalen, selectie moven,.. proberen met foto’s Sam, Robbert. </w:t>
       </w:r>
     </w:p>
     <w:p>
@@ -1037,23 +887,7 @@
         </w:r>
       </w:hyperlink>
       <w:r>
-        <w:t xml:space="preserve"> Problemen met </w:t>
-      </w:r>
-      <w:proofErr w:type="spellStart"/>
-      <w:r>
-        <w:t>floating</w:t>
-      </w:r>
-      <w:proofErr w:type="spellEnd"/>
-      <w:r>
-        <w:t xml:space="preserve"> </w:t>
-      </w:r>
-      <w:proofErr w:type="spellStart"/>
-      <w:r>
-        <w:t>layer</w:t>
-      </w:r>
-      <w:proofErr w:type="spellEnd"/>
-      <w:r>
-        <w:t xml:space="preserve"> na plakken selectie andere image </w:t>
+        <w:t xml:space="preserve"> Problemen met floating layer na plakken selectie andere image </w:t>
       </w:r>
       <w:r>
         <w:sym w:font="Wingdings" w:char="F0E0"/>
@@ -1111,15 +945,7 @@
         <w:sym w:font="Wingdings" w:char="F0E0"/>
       </w:r>
       <w:r>
-        <w:t xml:space="preserve"> beeld show </w:t>
-      </w:r>
-      <w:proofErr w:type="spellStart"/>
-      <w:r>
-        <w:t>selection</w:t>
-      </w:r>
-      <w:proofErr w:type="spellEnd"/>
-      <w:r>
-        <w:t xml:space="preserve"> aanvinken</w:t>
+        <w:t xml:space="preserve"> beeld show selection aanvinken</w:t>
       </w:r>
     </w:p>
     <w:p>
@@ -1212,16 +1038,11 @@
       <w:r>
         <w:t xml:space="preserve"> (+ bewerken in </w:t>
       </w:r>
-      <w:proofErr w:type="spellStart"/>
       <w:r>
         <w:t>P</w:t>
       </w:r>
       <w:r>
-        <w:t>remiere</w:t>
-      </w:r>
-      <w:proofErr w:type="spellEnd"/>
-      <w:r>
-        <w:t xml:space="preserve"> voor korter, minder onnodige stukken </w:t>
+        <w:t xml:space="preserve">remiere voor korter, minder onnodige stukken </w:t>
       </w:r>
       <w:r>
         <w:sym w:font="Wingdings" w:char="F0E0"/>
@@ -1247,15 +1068,7 @@
         </w:numPr>
       </w:pPr>
       <w:r>
-        <w:t xml:space="preserve">Oefening baby baard verder uitbreiden. Geheel in stukken opnemen en samen zetten in video tot tevreden van de oefening. Ook goed als </w:t>
-      </w:r>
-      <w:proofErr w:type="spellStart"/>
-      <w:r>
-        <w:t>backup</w:t>
-      </w:r>
-      <w:proofErr w:type="spellEnd"/>
-      <w:r>
-        <w:t>.</w:t>
+        <w:t>Oefening baby baard verder uitbreiden. Geheel in stukken opnemen en samen zetten in video tot tevreden van de oefening. Ook goed als backup.</w:t>
       </w:r>
     </w:p>
     <w:p>
@@ -1297,15 +1110,7 @@
         <w:sym w:font="Wingdings" w:char="F0E0"/>
       </w:r>
       <w:r>
-        <w:t xml:space="preserve"> knippen, plakken, selecteren, </w:t>
-      </w:r>
-      <w:proofErr w:type="spellStart"/>
-      <w:r>
-        <w:t>scalen</w:t>
-      </w:r>
-      <w:proofErr w:type="spellEnd"/>
-      <w:r>
-        <w:t>, moven. (2,5 à 3 min)</w:t>
+        <w:t xml:space="preserve"> knippen, plakken, selecteren, scalen, moven. (2,5 à 3 min)</w:t>
       </w:r>
     </w:p>
     <w:p>
@@ -1338,21 +1143,58 @@
         <w:sym w:font="Wingdings" w:char="F0E8"/>
       </w:r>
       <w:r>
-        <w:t xml:space="preserve"> 10 min voorbij nog kloonstempel, afbeelding </w:t>
-      </w:r>
-      <w:proofErr w:type="spellStart"/>
-      <w:r>
-        <w:t>resizen</w:t>
-      </w:r>
-      <w:proofErr w:type="spellEnd"/>
-      <w:r>
-        <w:t>, slechte foto opkrikken.</w:t>
-      </w:r>
-    </w:p>
-    <w:p>
+        <w:t xml:space="preserve"> 10 min voorbij nog kloonstempel, afbeelding resizen, slechte foto opkrikken.</w:t>
+      </w:r>
+    </w:p>
+    <w:p>
+      <w:pPr>
+        <w:pStyle w:val="Lijstalinea"/>
+        <w:numPr>
+          <w:ilvl w:val="0"/>
+          <w:numId w:val="6"/>
+        </w:numPr>
+      </w:pPr>
+      <w:r>
+        <w:t>2 korte oefeningen om enkele simpele maar essentiële zaken te tonen:</w:t>
+      </w:r>
+    </w:p>
+    <w:p>
+      <w:pPr>
+        <w:pStyle w:val="Lijstalinea"/>
+        <w:numPr>
+          <w:ilvl w:val="1"/>
+          <w:numId w:val="6"/>
+        </w:numPr>
+      </w:pPr>
+      <w:r>
+        <w:t>Oefening 3: resizen van een afbeelding</w:t>
+      </w:r>
+      <w:r>
+        <w:t xml:space="preserve"> (1 min)</w:t>
+      </w:r>
+    </w:p>
+    <w:p>
+      <w:pPr>
+        <w:pStyle w:val="Lijstalinea"/>
+        <w:numPr>
+          <w:ilvl w:val="1"/>
+          <w:numId w:val="6"/>
+        </w:numPr>
+      </w:pPr>
+      <w:r>
+        <w:t>Oefening 4: kleur en helderheid van foto’s aanpassen om onprofessionele zelf getrokken foto’s er veel beter uit te laten zien</w:t>
+      </w:r>
+      <w:r>
+        <w:t xml:space="preserve"> (2,</w:t>
+      </w:r>
       <w:bookmarkStart w:id="0" w:name="_GoBack"/>
       <w:bookmarkEnd w:id="0"/>
-    </w:p>
+      <w:r>
+        <w:t>5 min)</w:t>
+      </w:r>
+    </w:p>
+    <w:p/>
+    <w:p/>
     <w:sectPr>
       <w:pgSz w:w="11906" w:h="16838"/>
       <w:pgMar w:top="1417" w:right="1417" w:bottom="1417" w:left="1417" w:header="708" w:footer="708" w:gutter="0"/>

</xml_diff>

<commit_message>
Toevoegen oefening 5, 6 clonestamp reparatietool images
</commit_message>
<xml_diff>
--- a/Logboek new tech.docx
+++ b/Logboek new tech.docx
@@ -71,7 +71,15 @@
         </w:numPr>
       </w:pPr>
       <w:r>
-        <w:t xml:space="preserve">Zowel Paintshop Pro als GIMP komen in de lijst voor. GIMP krijgt een slechtere score omdat er minder guidance voorzien is en dus moeilijker is om te leren dan Paintshop Pro. Paintshop Pro kreeg dan weer de slechte commentaar van enkel beschikbaar te zijn op Windows, wat voor mij op het moment geen probleem is maar moest ik ooit overstappen naar een iOS device, vormt dit wel een probleem. </w:t>
+        <w:t xml:space="preserve">Zowel Paintshop Pro als GIMP komen in de lijst voor. GIMP krijgt een slechtere score omdat er minder </w:t>
+      </w:r>
+      <w:proofErr w:type="spellStart"/>
+      <w:r>
+        <w:t>guidance</w:t>
+      </w:r>
+      <w:proofErr w:type="spellEnd"/>
+      <w:r>
+        <w:t xml:space="preserve"> voorzien is en dus moeilijker is om te leren dan Paintshop Pro. Paintshop Pro kreeg dan weer de slechte commentaar van enkel beschikbaar te zijn op Windows, wat voor mij op het moment geen probleem is maar moest ik ooit overstappen naar een iOS device, vormt dit wel een probleem. </w:t>
       </w:r>
     </w:p>
     <w:p>
@@ -99,8 +107,37 @@
           <w:numId w:val="1"/>
         </w:numPr>
       </w:pPr>
-      <w:r>
-        <w:t>Lightroom wordt vergeleken met Paintshop Pro en deze laatste wordt beter bevonden aangezien deze meer te bieden heeft qua opties en goedkoper is. Photoshop is echter uitgebreider dan Lightroom waardoor ik het gevoel kreeg dat Photoshop nog steeds zou winnen van Paintshop Pro maar deze allesinds beter is dan Lightroom.</w:t>
+      <w:proofErr w:type="spellStart"/>
+      <w:r>
+        <w:t>Lightroom</w:t>
+      </w:r>
+      <w:proofErr w:type="spellEnd"/>
+      <w:r>
+        <w:t xml:space="preserve"> wordt vergeleken met Paintshop Pro en deze laatste wordt beter bevonden aangezien deze meer te bieden heeft qua opties en goedkoper is. Photoshop is echter uitgebreider dan </w:t>
+      </w:r>
+      <w:proofErr w:type="spellStart"/>
+      <w:r>
+        <w:t>Lightroom</w:t>
+      </w:r>
+      <w:proofErr w:type="spellEnd"/>
+      <w:r>
+        <w:t xml:space="preserve"> waardoor ik het gevoel kreeg dat Photoshop nog steeds zou winnen van Paintshop Pro maar deze </w:t>
+      </w:r>
+      <w:proofErr w:type="spellStart"/>
+      <w:r>
+        <w:t>allesinds</w:t>
+      </w:r>
+      <w:proofErr w:type="spellEnd"/>
+      <w:r>
+        <w:t xml:space="preserve"> beter is dan </w:t>
+      </w:r>
+      <w:proofErr w:type="spellStart"/>
+      <w:r>
+        <w:t>Lightroom</w:t>
+      </w:r>
+      <w:proofErr w:type="spellEnd"/>
+      <w:r>
+        <w:t>.</w:t>
       </w:r>
     </w:p>
     <w:p>
@@ -143,8 +180,13 @@
           <w:numId w:val="1"/>
         </w:numPr>
       </w:pPr>
-      <w:r>
-        <w:t>PaintShop Pro werd door sommigen geliefd en anderen niet. De verwachtingen waren hoger doordat het programma te betalen is.</w:t>
+      <w:proofErr w:type="spellStart"/>
+      <w:r>
+        <w:t>PaintShop</w:t>
+      </w:r>
+      <w:proofErr w:type="spellEnd"/>
+      <w:r>
+        <w:t xml:space="preserve"> Pro werd door sommigen geliefd en anderen niet. De verwachtingen waren hoger doordat het programma te betalen is.</w:t>
       </w:r>
     </w:p>
     <w:p>
@@ -173,7 +215,15 @@
         </w:numPr>
       </w:pPr>
       <w:r>
-        <w:t>De voor- en nadelen van GIMP en Paintshop Pro worden naast elkaar gezet. De laatste versie van Paintshop Pro (na zijn overname door Corel) wordt slecht bevonden tegenover de vorige versie, die nog amper te verkrijgen valt.</w:t>
+        <w:t xml:space="preserve">De voor- en nadelen van GIMP en Paintshop Pro worden naast elkaar gezet. De laatste versie van Paintshop Pro (na zijn overname door </w:t>
+      </w:r>
+      <w:proofErr w:type="spellStart"/>
+      <w:r>
+        <w:t>Corel</w:t>
+      </w:r>
+      <w:proofErr w:type="spellEnd"/>
+      <w:r>
+        <w:t>) wordt slecht bevonden tegenover de vorige versie, die nog amper te verkrijgen valt.</w:t>
       </w:r>
     </w:p>
     <w:p>
@@ -214,7 +264,15 @@
         <w:t xml:space="preserve">wordt gezien </w:t>
       </w:r>
       <w:r>
-        <w:t>als 1 van de top photo editing programma’s. Volgens de meeste mensen ook niet al TE moeilijk om te leren kennen</w:t>
+        <w:t xml:space="preserve">als 1 van de top </w:t>
+      </w:r>
+      <w:proofErr w:type="spellStart"/>
+      <w:r>
+        <w:t>photo</w:t>
+      </w:r>
+      <w:proofErr w:type="spellEnd"/>
+      <w:r>
+        <w:t xml:space="preserve"> editing programma’s. Volgens de meeste mensen ook niet al TE moeilijk om te leren kennen</w:t>
       </w:r>
       <w:r>
         <w:t xml:space="preserve"> als je al bekend bent met Photoshop</w:t>
@@ -230,8 +288,13 @@
       </w:r>
     </w:p>
     <w:p>
-      <w:r>
-        <w:t xml:space="preserve">Corel’s Paintshop Pro was mijn andere eventuele optie maar aangezien deze ook te betalen is, is het verschil met Photoshop kleiner en leek GIMP mij een interessantere vergelijking. Als deze 2 namelijk sterke concurrenten </w:t>
+      <w:proofErr w:type="spellStart"/>
+      <w:r>
+        <w:t>Corel’s</w:t>
+      </w:r>
+      <w:proofErr w:type="spellEnd"/>
+      <w:r>
+        <w:t xml:space="preserve"> Paintshop Pro was mijn andere eventuele optie maar aangezien deze ook te betalen is, is het verschil met Photoshop kleiner en leek GIMP mij een interessantere vergelijking. Als deze 2 namelijk sterke concurrenten </w:t>
       </w:r>
       <w:r>
         <w:t xml:space="preserve">blijken te </w:t>
@@ -239,8 +302,13 @@
       <w:r>
         <w:t xml:space="preserve">zijn, is GIMP direct veel aantrekkelijker door zijn toegankelijkheid. </w:t>
       </w:r>
-      <w:r>
-        <w:t>PaintShop Pro is ook enkel beschikbaar voor Windows, wat misschien in de toekomst voor problemen kan zorgen.</w:t>
+      <w:proofErr w:type="spellStart"/>
+      <w:r>
+        <w:t>PaintShop</w:t>
+      </w:r>
+      <w:proofErr w:type="spellEnd"/>
+      <w:r>
+        <w:t xml:space="preserve"> Pro is ook enkel beschikbaar voor Windows, wat misschien in de toekomst voor problemen kan zorgen.</w:t>
       </w:r>
     </w:p>
     <w:p/>
@@ -354,7 +422,15 @@
         </w:r>
       </w:hyperlink>
       <w:r>
-        <w:t xml:space="preserve"> om de patterns te vinden in GIMP</w:t>
+        <w:t xml:space="preserve"> om de </w:t>
+      </w:r>
+      <w:proofErr w:type="spellStart"/>
+      <w:r>
+        <w:t>patterns</w:t>
+      </w:r>
+      <w:proofErr w:type="spellEnd"/>
+      <w:r>
+        <w:t xml:space="preserve"> te vinden in GIMP</w:t>
       </w:r>
     </w:p>
     <w:p>
@@ -397,7 +473,15 @@
         <w:t xml:space="preserve">, aantal links hierin afgegaan </w:t>
       </w:r>
       <w:r>
-        <w:t>om te zien of er een 3D workspace was voor GIMP.</w:t>
+        <w:t xml:space="preserve">om te zien of er een 3D </w:t>
+      </w:r>
+      <w:proofErr w:type="spellStart"/>
+      <w:r>
+        <w:t>workspace</w:t>
+      </w:r>
+      <w:proofErr w:type="spellEnd"/>
+      <w:r>
+        <w:t xml:space="preserve"> was voor GIMP.</w:t>
       </w:r>
     </w:p>
     <w:p>
@@ -417,7 +501,15 @@
         </w:r>
       </w:hyperlink>
       <w:r>
-        <w:t xml:space="preserve"> GIMP scripts/plugins proberen begrijpen/installeren</w:t>
+        <w:t xml:space="preserve"> GIMP scripts/</w:t>
+      </w:r>
+      <w:proofErr w:type="spellStart"/>
+      <w:r>
+        <w:t>plugins</w:t>
+      </w:r>
+      <w:proofErr w:type="spellEnd"/>
+      <w:r>
+        <w:t xml:space="preserve"> proberen begrijpen/installeren</w:t>
       </w:r>
     </w:p>
     <w:p>
@@ -460,11 +552,24 @@
       </w:r>
     </w:p>
     <w:p>
-      <w:r>
-        <w:t xml:space="preserve">Toolbox in actie. Alle tools beginnen gebruiken bij een aantal simpele oefeningen. </w:t>
-      </w:r>
-      <w:r>
-        <w:t>Eerste echte oefening, mockup maken in GIMP.</w:t>
+      <w:proofErr w:type="spellStart"/>
+      <w:r>
+        <w:t>Toolbox</w:t>
+      </w:r>
+      <w:proofErr w:type="spellEnd"/>
+      <w:r>
+        <w:t xml:space="preserve"> in actie. Alle tools beginnen gebruiken bij een aantal simpele oefeningen. </w:t>
+      </w:r>
+      <w:r>
+        <w:t xml:space="preserve">Eerste echte oefening, </w:t>
+      </w:r>
+      <w:proofErr w:type="spellStart"/>
+      <w:r>
+        <w:t>mockup</w:t>
+      </w:r>
+      <w:proofErr w:type="spellEnd"/>
+      <w:r>
+        <w:t xml:space="preserve"> maken in GIMP.</w:t>
       </w:r>
     </w:p>
     <w:p>
@@ -674,7 +779,15 @@
         </w:r>
       </w:hyperlink>
       <w:r>
-        <w:t xml:space="preserve"> voor zoom shortcut te bepalen</w:t>
+        <w:t xml:space="preserve"> voor zoom </w:t>
+      </w:r>
+      <w:proofErr w:type="spellStart"/>
+      <w:r>
+        <w:t>shortcut</w:t>
+      </w:r>
+      <w:proofErr w:type="spellEnd"/>
+      <w:r>
+        <w:t xml:space="preserve"> te bepalen</w:t>
       </w:r>
     </w:p>
     <w:p>
@@ -716,8 +829,21 @@
       <w:r>
         <w:t xml:space="preserve"> </w:t>
       </w:r>
-      <w:r>
-        <w:t>perspective clone stamp uitleg</w:t>
+      <w:proofErr w:type="spellStart"/>
+      <w:r>
+        <w:t>perspective</w:t>
+      </w:r>
+      <w:proofErr w:type="spellEnd"/>
+      <w:r>
+        <w:t xml:space="preserve"> </w:t>
+      </w:r>
+      <w:proofErr w:type="spellStart"/>
+      <w:r>
+        <w:t>clone</w:t>
+      </w:r>
+      <w:proofErr w:type="spellEnd"/>
+      <w:r>
+        <w:t xml:space="preserve"> stamp uitleg</w:t>
       </w:r>
     </w:p>
     <w:p>
@@ -781,7 +907,23 @@
     </w:p>
     <w:p>
       <w:r>
-        <w:t>Bekijken Batch optie gimp. Uittesten limiten, test op 400 foto’s tegelijkertijd.</w:t>
+        <w:t xml:space="preserve">Bekijken Batch optie </w:t>
+      </w:r>
+      <w:proofErr w:type="spellStart"/>
+      <w:r>
+        <w:t>gimp</w:t>
+      </w:r>
+      <w:proofErr w:type="spellEnd"/>
+      <w:r>
+        <w:t xml:space="preserve">. Uittesten </w:t>
+      </w:r>
+      <w:proofErr w:type="spellStart"/>
+      <w:r>
+        <w:t>limiten</w:t>
+      </w:r>
+      <w:proofErr w:type="spellEnd"/>
+      <w:r>
+        <w:t>, test op 400 foto’s tegelijkertijd.</w:t>
       </w:r>
     </w:p>
     <w:p>
@@ -867,7 +1009,15 @@
     </w:p>
     <w:p>
       <w:r>
-        <w:t xml:space="preserve">Oefening lagen, selecteren, knippen, plakken, moven, scalen, selectie moven,.. proberen met foto’s Sam, Robbert. </w:t>
+        <w:t xml:space="preserve">Oefening lagen, selecteren, knippen, plakken, moven, </w:t>
+      </w:r>
+      <w:proofErr w:type="spellStart"/>
+      <w:r>
+        <w:t>scalen</w:t>
+      </w:r>
+      <w:proofErr w:type="spellEnd"/>
+      <w:r>
+        <w:t xml:space="preserve">, selectie moven,.. proberen met foto’s Sam, Robbert. </w:t>
       </w:r>
     </w:p>
     <w:p>
@@ -887,7 +1037,23 @@
         </w:r>
       </w:hyperlink>
       <w:r>
-        <w:t xml:space="preserve"> Problemen met floating layer na plakken selectie andere image </w:t>
+        <w:t xml:space="preserve"> Problemen met </w:t>
+      </w:r>
+      <w:proofErr w:type="spellStart"/>
+      <w:r>
+        <w:t>floating</w:t>
+      </w:r>
+      <w:proofErr w:type="spellEnd"/>
+      <w:r>
+        <w:t xml:space="preserve"> </w:t>
+      </w:r>
+      <w:proofErr w:type="spellStart"/>
+      <w:r>
+        <w:t>layer</w:t>
+      </w:r>
+      <w:proofErr w:type="spellEnd"/>
+      <w:r>
+        <w:t xml:space="preserve"> na plakken selectie andere image </w:t>
       </w:r>
       <w:r>
         <w:sym w:font="Wingdings" w:char="F0E0"/>
@@ -945,7 +1111,15 @@
         <w:sym w:font="Wingdings" w:char="F0E0"/>
       </w:r>
       <w:r>
-        <w:t xml:space="preserve"> beeld show selection aanvinken</w:t>
+        <w:t xml:space="preserve"> beeld show </w:t>
+      </w:r>
+      <w:proofErr w:type="spellStart"/>
+      <w:r>
+        <w:t>selection</w:t>
+      </w:r>
+      <w:proofErr w:type="spellEnd"/>
+      <w:r>
+        <w:t xml:space="preserve"> aanvinken</w:t>
       </w:r>
     </w:p>
     <w:p>
@@ -1038,11 +1212,16 @@
       <w:r>
         <w:t xml:space="preserve"> (+ bewerken in </w:t>
       </w:r>
+      <w:proofErr w:type="spellStart"/>
       <w:r>
         <w:t>P</w:t>
       </w:r>
       <w:r>
-        <w:t xml:space="preserve">remiere voor korter, minder onnodige stukken </w:t>
+        <w:t>remiere</w:t>
+      </w:r>
+      <w:proofErr w:type="spellEnd"/>
+      <w:r>
+        <w:t xml:space="preserve"> voor korter, minder onnodige stukken </w:t>
       </w:r>
       <w:r>
         <w:sym w:font="Wingdings" w:char="F0E0"/>
@@ -1068,7 +1247,15 @@
         </w:numPr>
       </w:pPr>
       <w:r>
-        <w:t>Oefening baby baard verder uitbreiden. Geheel in stukken opnemen en samen zetten in video tot tevreden van de oefening. Ook goed als backup.</w:t>
+        <w:t xml:space="preserve">Oefening baby baard verder uitbreiden. Geheel in stukken opnemen en samen zetten in video tot tevreden van de oefening. Ook goed als </w:t>
+      </w:r>
+      <w:proofErr w:type="spellStart"/>
+      <w:r>
+        <w:t>backup</w:t>
+      </w:r>
+      <w:proofErr w:type="spellEnd"/>
+      <w:r>
+        <w:t>.</w:t>
       </w:r>
     </w:p>
     <w:p>
@@ -1110,7 +1297,15 @@
         <w:sym w:font="Wingdings" w:char="F0E0"/>
       </w:r>
       <w:r>
-        <w:t xml:space="preserve"> knippen, plakken, selecteren, scalen, moven. (2,5 à 3 min)</w:t>
+        <w:t xml:space="preserve"> knippen, plakken, selecteren, </w:t>
+      </w:r>
+      <w:proofErr w:type="spellStart"/>
+      <w:r>
+        <w:t>scalen</w:t>
+      </w:r>
+      <w:proofErr w:type="spellEnd"/>
+      <w:r>
+        <w:t>, moven. (2,5 à 3 min)</w:t>
       </w:r>
     </w:p>
     <w:p>
@@ -1143,7 +1338,15 @@
         <w:sym w:font="Wingdings" w:char="F0E8"/>
       </w:r>
       <w:r>
-        <w:t xml:space="preserve"> 10 min voorbij nog kloonstempel, afbeelding resizen, slechte foto opkrikken.</w:t>
+        <w:t xml:space="preserve"> 10 min voorbij nog kloonstempel, afbeelding </w:t>
+      </w:r>
+      <w:proofErr w:type="spellStart"/>
+      <w:r>
+        <w:t>resizen</w:t>
+      </w:r>
+      <w:proofErr w:type="spellEnd"/>
+      <w:r>
+        <w:t>, slechte foto opkrikken.</w:t>
       </w:r>
     </w:p>
     <w:p>
@@ -1167,7 +1370,15 @@
         </w:numPr>
       </w:pPr>
       <w:r>
-        <w:t>Oefening 3: resizen van een afbeelding</w:t>
+        <w:t xml:space="preserve">Oefening 3: </w:t>
+      </w:r>
+      <w:proofErr w:type="spellStart"/>
+      <w:r>
+        <w:t>resizen</w:t>
+      </w:r>
+      <w:proofErr w:type="spellEnd"/>
+      <w:r>
+        <w:t xml:space="preserve"> van een afbeelding</w:t>
       </w:r>
       <w:r>
         <w:t xml:space="preserve"> (1 min)</w:t>
@@ -1185,12 +1396,49 @@
         <w:t>Oefening 4: kleur en helderheid van foto’s aanpassen om onprofessionele zelf getrokken foto’s er veel beter uit te laten zien</w:t>
       </w:r>
       <w:r>
-        <w:t xml:space="preserve"> (2,</w:t>
+        <w:t xml:space="preserve"> (2,5 min)</w:t>
       </w:r>
       <w:bookmarkStart w:id="0" w:name="_GoBack"/>
       <w:bookmarkEnd w:id="0"/>
-      <w:r>
-        <w:t>5 min)</w:t>
+    </w:p>
+    <w:p>
+      <w:pPr>
+        <w:pStyle w:val="Lijstalinea"/>
+        <w:numPr>
+          <w:ilvl w:val="1"/>
+          <w:numId w:val="6"/>
+        </w:numPr>
+      </w:pPr>
+      <w:r>
+        <w:t xml:space="preserve">Oefening 5: </w:t>
+      </w:r>
+      <w:proofErr w:type="spellStart"/>
+      <w:r>
+        <w:t>photobomber</w:t>
+      </w:r>
+      <w:proofErr w:type="spellEnd"/>
+      <w:r>
+        <w:t xml:space="preserve"> in water wegwerken met kloonstempel</w:t>
+      </w:r>
+    </w:p>
+    <w:p>
+      <w:pPr>
+        <w:pStyle w:val="Lijstalinea"/>
+        <w:numPr>
+          <w:ilvl w:val="1"/>
+          <w:numId w:val="6"/>
+        </w:numPr>
+      </w:pPr>
+      <w:r>
+        <w:t xml:space="preserve">Oefening 6: </w:t>
+      </w:r>
+      <w:proofErr w:type="spellStart"/>
+      <w:r>
+        <w:t>moles</w:t>
+      </w:r>
+      <w:proofErr w:type="spellEnd"/>
+      <w:r>
+        <w:t xml:space="preserve"> wegwerken, tonen verschil kloonstempel reparatietool</w:t>
       </w:r>
     </w:p>
     <w:p/>

</xml_diff>

<commit_message>
Toevoegen demo batch video (te groot, buiten git map zoals oef 1,2) en aanpassen logboek
</commit_message>
<xml_diff>
--- a/Logboek new tech.docx
+++ b/Logboek new tech.docx
@@ -71,15 +71,7 @@
         </w:numPr>
       </w:pPr>
       <w:r>
-        <w:t xml:space="preserve">Zowel Paintshop Pro als GIMP komen in de lijst voor. GIMP krijgt een slechtere score omdat er minder </w:t>
-      </w:r>
-      <w:proofErr w:type="spellStart"/>
-      <w:r>
-        <w:t>guidance</w:t>
-      </w:r>
-      <w:proofErr w:type="spellEnd"/>
-      <w:r>
-        <w:t xml:space="preserve"> voorzien is en dus moeilijker is om te leren dan Paintshop Pro. Paintshop Pro kreeg dan weer de slechte commentaar van enkel beschikbaar te zijn op Windows, wat voor mij op het moment geen probleem is maar moest ik ooit overstappen naar een iOS device, vormt dit wel een probleem. </w:t>
+        <w:t xml:space="preserve">Zowel Paintshop Pro als GIMP komen in de lijst voor. GIMP krijgt een slechtere score omdat er minder guidance voorzien is en dus moeilijker is om te leren dan Paintshop Pro. Paintshop Pro kreeg dan weer de slechte commentaar van enkel beschikbaar te zijn op Windows, wat voor mij op het moment geen probleem is maar moest ik ooit overstappen naar een iOS device, vormt dit wel een probleem. </w:t>
       </w:r>
     </w:p>
     <w:p>
@@ -107,37 +99,8 @@
           <w:numId w:val="1"/>
         </w:numPr>
       </w:pPr>
-      <w:proofErr w:type="spellStart"/>
-      <w:r>
-        <w:t>Lightroom</w:t>
-      </w:r>
-      <w:proofErr w:type="spellEnd"/>
-      <w:r>
-        <w:t xml:space="preserve"> wordt vergeleken met Paintshop Pro en deze laatste wordt beter bevonden aangezien deze meer te bieden heeft qua opties en goedkoper is. Photoshop is echter uitgebreider dan </w:t>
-      </w:r>
-      <w:proofErr w:type="spellStart"/>
-      <w:r>
-        <w:t>Lightroom</w:t>
-      </w:r>
-      <w:proofErr w:type="spellEnd"/>
-      <w:r>
-        <w:t xml:space="preserve"> waardoor ik het gevoel kreeg dat Photoshop nog steeds zou winnen van Paintshop Pro maar deze </w:t>
-      </w:r>
-      <w:proofErr w:type="spellStart"/>
-      <w:r>
-        <w:t>allesinds</w:t>
-      </w:r>
-      <w:proofErr w:type="spellEnd"/>
-      <w:r>
-        <w:t xml:space="preserve"> beter is dan </w:t>
-      </w:r>
-      <w:proofErr w:type="spellStart"/>
-      <w:r>
-        <w:t>Lightroom</w:t>
-      </w:r>
-      <w:proofErr w:type="spellEnd"/>
-      <w:r>
-        <w:t>.</w:t>
+      <w:r>
+        <w:t>Lightroom wordt vergeleken met Paintshop Pro en deze laatste wordt beter bevonden aangezien deze meer te bieden heeft qua opties en goedkoper is. Photoshop is echter uitgebreider dan Lightroom waardoor ik het gevoel kreeg dat Photoshop nog steeds zou winnen van Paintshop Pro maar deze allesinds beter is dan Lightroom.</w:t>
       </w:r>
     </w:p>
     <w:p>
@@ -180,13 +143,8 @@
           <w:numId w:val="1"/>
         </w:numPr>
       </w:pPr>
-      <w:proofErr w:type="spellStart"/>
-      <w:r>
-        <w:t>PaintShop</w:t>
-      </w:r>
-      <w:proofErr w:type="spellEnd"/>
-      <w:r>
-        <w:t xml:space="preserve"> Pro werd door sommigen geliefd en anderen niet. De verwachtingen waren hoger doordat het programma te betalen is.</w:t>
+      <w:r>
+        <w:t>PaintShop Pro werd door sommigen geliefd en anderen niet. De verwachtingen waren hoger doordat het programma te betalen is.</w:t>
       </w:r>
     </w:p>
     <w:p>
@@ -215,15 +173,7 @@
         </w:numPr>
       </w:pPr>
       <w:r>
-        <w:t xml:space="preserve">De voor- en nadelen van GIMP en Paintshop Pro worden naast elkaar gezet. De laatste versie van Paintshop Pro (na zijn overname door </w:t>
-      </w:r>
-      <w:proofErr w:type="spellStart"/>
-      <w:r>
-        <w:t>Corel</w:t>
-      </w:r>
-      <w:proofErr w:type="spellEnd"/>
-      <w:r>
-        <w:t>) wordt slecht bevonden tegenover de vorige versie, die nog amper te verkrijgen valt.</w:t>
+        <w:t>De voor- en nadelen van GIMP en Paintshop Pro worden naast elkaar gezet. De laatste versie van Paintshop Pro (na zijn overname door Corel) wordt slecht bevonden tegenover de vorige versie, die nog amper te verkrijgen valt.</w:t>
       </w:r>
     </w:p>
     <w:p>
@@ -264,15 +214,7 @@
         <w:t xml:space="preserve">wordt gezien </w:t>
       </w:r>
       <w:r>
-        <w:t xml:space="preserve">als 1 van de top </w:t>
-      </w:r>
-      <w:proofErr w:type="spellStart"/>
-      <w:r>
-        <w:t>photo</w:t>
-      </w:r>
-      <w:proofErr w:type="spellEnd"/>
-      <w:r>
-        <w:t xml:space="preserve"> editing programma’s. Volgens de meeste mensen ook niet al TE moeilijk om te leren kennen</w:t>
+        <w:t>als 1 van de top photo editing programma’s. Volgens de meeste mensen ook niet al TE moeilijk om te leren kennen</w:t>
       </w:r>
       <w:r>
         <w:t xml:space="preserve"> als je al bekend bent met Photoshop</w:t>
@@ -288,13 +230,8 @@
       </w:r>
     </w:p>
     <w:p>
-      <w:proofErr w:type="spellStart"/>
-      <w:r>
-        <w:t>Corel’s</w:t>
-      </w:r>
-      <w:proofErr w:type="spellEnd"/>
-      <w:r>
-        <w:t xml:space="preserve"> Paintshop Pro was mijn andere eventuele optie maar aangezien deze ook te betalen is, is het verschil met Photoshop kleiner en leek GIMP mij een interessantere vergelijking. Als deze 2 namelijk sterke concurrenten </w:t>
+      <w:r>
+        <w:t xml:space="preserve">Corel’s Paintshop Pro was mijn andere eventuele optie maar aangezien deze ook te betalen is, is het verschil met Photoshop kleiner en leek GIMP mij een interessantere vergelijking. Als deze 2 namelijk sterke concurrenten </w:t>
       </w:r>
       <w:r>
         <w:t xml:space="preserve">blijken te </w:t>
@@ -302,13 +239,8 @@
       <w:r>
         <w:t xml:space="preserve">zijn, is GIMP direct veel aantrekkelijker door zijn toegankelijkheid. </w:t>
       </w:r>
-      <w:proofErr w:type="spellStart"/>
-      <w:r>
-        <w:t>PaintShop</w:t>
-      </w:r>
-      <w:proofErr w:type="spellEnd"/>
-      <w:r>
-        <w:t xml:space="preserve"> Pro is ook enkel beschikbaar voor Windows, wat misschien in de toekomst voor problemen kan zorgen.</w:t>
+      <w:r>
+        <w:t>PaintShop Pro is ook enkel beschikbaar voor Windows, wat misschien in de toekomst voor problemen kan zorgen.</w:t>
       </w:r>
     </w:p>
     <w:p/>
@@ -422,15 +354,7 @@
         </w:r>
       </w:hyperlink>
       <w:r>
-        <w:t xml:space="preserve"> om de </w:t>
-      </w:r>
-      <w:proofErr w:type="spellStart"/>
-      <w:r>
-        <w:t>patterns</w:t>
-      </w:r>
-      <w:proofErr w:type="spellEnd"/>
-      <w:r>
-        <w:t xml:space="preserve"> te vinden in GIMP</w:t>
+        <w:t xml:space="preserve"> om de patterns te vinden in GIMP</w:t>
       </w:r>
     </w:p>
     <w:p>
@@ -473,15 +397,7 @@
         <w:t xml:space="preserve">, aantal links hierin afgegaan </w:t>
       </w:r>
       <w:r>
-        <w:t xml:space="preserve">om te zien of er een 3D </w:t>
-      </w:r>
-      <w:proofErr w:type="spellStart"/>
-      <w:r>
-        <w:t>workspace</w:t>
-      </w:r>
-      <w:proofErr w:type="spellEnd"/>
-      <w:r>
-        <w:t xml:space="preserve"> was voor GIMP.</w:t>
+        <w:t>om te zien of er een 3D workspace was voor GIMP.</w:t>
       </w:r>
     </w:p>
     <w:p>
@@ -501,15 +417,7 @@
         </w:r>
       </w:hyperlink>
       <w:r>
-        <w:t xml:space="preserve"> GIMP scripts/</w:t>
-      </w:r>
-      <w:proofErr w:type="spellStart"/>
-      <w:r>
-        <w:t>plugins</w:t>
-      </w:r>
-      <w:proofErr w:type="spellEnd"/>
-      <w:r>
-        <w:t xml:space="preserve"> proberen begrijpen/installeren</w:t>
+        <w:t xml:space="preserve"> GIMP scripts/plugins proberen begrijpen/installeren</w:t>
       </w:r>
     </w:p>
     <w:p>
@@ -552,24 +460,11 @@
       </w:r>
     </w:p>
     <w:p>
-      <w:proofErr w:type="spellStart"/>
-      <w:r>
-        <w:t>Toolbox</w:t>
-      </w:r>
-      <w:proofErr w:type="spellEnd"/>
-      <w:r>
-        <w:t xml:space="preserve"> in actie. Alle tools beginnen gebruiken bij een aantal simpele oefeningen. </w:t>
-      </w:r>
-      <w:r>
-        <w:t xml:space="preserve">Eerste echte oefening, </w:t>
-      </w:r>
-      <w:proofErr w:type="spellStart"/>
-      <w:r>
-        <w:t>mockup</w:t>
-      </w:r>
-      <w:proofErr w:type="spellEnd"/>
-      <w:r>
-        <w:t xml:space="preserve"> maken in GIMP.</w:t>
+      <w:r>
+        <w:t xml:space="preserve">Toolbox in actie. Alle tools beginnen gebruiken bij een aantal simpele oefeningen. </w:t>
+      </w:r>
+      <w:r>
+        <w:t>Eerste echte oefening, mockup maken in GIMP.</w:t>
       </w:r>
     </w:p>
     <w:p>
@@ -779,15 +674,7 @@
         </w:r>
       </w:hyperlink>
       <w:r>
-        <w:t xml:space="preserve"> voor zoom </w:t>
-      </w:r>
-      <w:proofErr w:type="spellStart"/>
-      <w:r>
-        <w:t>shortcut</w:t>
-      </w:r>
-      <w:proofErr w:type="spellEnd"/>
-      <w:r>
-        <w:t xml:space="preserve"> te bepalen</w:t>
+        <w:t xml:space="preserve"> voor zoom shortcut te bepalen</w:t>
       </w:r>
     </w:p>
     <w:p>
@@ -829,21 +716,8 @@
       <w:r>
         <w:t xml:space="preserve"> </w:t>
       </w:r>
-      <w:proofErr w:type="spellStart"/>
-      <w:r>
-        <w:t>perspective</w:t>
-      </w:r>
-      <w:proofErr w:type="spellEnd"/>
-      <w:r>
-        <w:t xml:space="preserve"> </w:t>
-      </w:r>
-      <w:proofErr w:type="spellStart"/>
-      <w:r>
-        <w:t>clone</w:t>
-      </w:r>
-      <w:proofErr w:type="spellEnd"/>
-      <w:r>
-        <w:t xml:space="preserve"> stamp uitleg</w:t>
+      <w:r>
+        <w:t>perspective clone stamp uitleg</w:t>
       </w:r>
     </w:p>
     <w:p>
@@ -907,23 +781,7 @@
     </w:p>
     <w:p>
       <w:r>
-        <w:t xml:space="preserve">Bekijken Batch optie </w:t>
-      </w:r>
-      <w:proofErr w:type="spellStart"/>
-      <w:r>
-        <w:t>gimp</w:t>
-      </w:r>
-      <w:proofErr w:type="spellEnd"/>
-      <w:r>
-        <w:t xml:space="preserve">. Uittesten </w:t>
-      </w:r>
-      <w:proofErr w:type="spellStart"/>
-      <w:r>
-        <w:t>limiten</w:t>
-      </w:r>
-      <w:proofErr w:type="spellEnd"/>
-      <w:r>
-        <w:t>, test op 400 foto’s tegelijkertijd.</w:t>
+        <w:t>Bekijken Batch optie gimp. Uittesten limiten, test op 400 foto’s tegelijkertijd.</w:t>
       </w:r>
     </w:p>
     <w:p>
@@ -1009,15 +867,7 @@
     </w:p>
     <w:p>
       <w:r>
-        <w:t xml:space="preserve">Oefening lagen, selecteren, knippen, plakken, moven, </w:t>
-      </w:r>
-      <w:proofErr w:type="spellStart"/>
-      <w:r>
-        <w:t>scalen</w:t>
-      </w:r>
-      <w:proofErr w:type="spellEnd"/>
-      <w:r>
-        <w:t xml:space="preserve">, selectie moven,.. proberen met foto’s Sam, Robbert. </w:t>
+        <w:t xml:space="preserve">Oefening lagen, selecteren, knippen, plakken, moven, scalen, selectie moven,.. proberen met foto’s Sam, Robbert. </w:t>
       </w:r>
     </w:p>
     <w:p>
@@ -1037,23 +887,7 @@
         </w:r>
       </w:hyperlink>
       <w:r>
-        <w:t xml:space="preserve"> Problemen met </w:t>
-      </w:r>
-      <w:proofErr w:type="spellStart"/>
-      <w:r>
-        <w:t>floating</w:t>
-      </w:r>
-      <w:proofErr w:type="spellEnd"/>
-      <w:r>
-        <w:t xml:space="preserve"> </w:t>
-      </w:r>
-      <w:proofErr w:type="spellStart"/>
-      <w:r>
-        <w:t>layer</w:t>
-      </w:r>
-      <w:proofErr w:type="spellEnd"/>
-      <w:r>
-        <w:t xml:space="preserve"> na plakken selectie andere image </w:t>
+        <w:t xml:space="preserve"> Problemen met floating layer na plakken selectie andere image </w:t>
       </w:r>
       <w:r>
         <w:sym w:font="Wingdings" w:char="F0E0"/>
@@ -1111,15 +945,7 @@
         <w:sym w:font="Wingdings" w:char="F0E0"/>
       </w:r>
       <w:r>
-        <w:t xml:space="preserve"> beeld show </w:t>
-      </w:r>
-      <w:proofErr w:type="spellStart"/>
-      <w:r>
-        <w:t>selection</w:t>
-      </w:r>
-      <w:proofErr w:type="spellEnd"/>
-      <w:r>
-        <w:t xml:space="preserve"> aanvinken</w:t>
+        <w:t xml:space="preserve"> beeld show selection aanvinken</w:t>
       </w:r>
     </w:p>
     <w:p>
@@ -1212,16 +1038,11 @@
       <w:r>
         <w:t xml:space="preserve"> (+ bewerken in </w:t>
       </w:r>
-      <w:proofErr w:type="spellStart"/>
       <w:r>
         <w:t>P</w:t>
       </w:r>
       <w:r>
-        <w:t>remiere</w:t>
-      </w:r>
-      <w:proofErr w:type="spellEnd"/>
-      <w:r>
-        <w:t xml:space="preserve"> voor korter, minder onnodige stukken </w:t>
+        <w:t xml:space="preserve">remiere voor korter, minder onnodige stukken </w:t>
       </w:r>
       <w:r>
         <w:sym w:font="Wingdings" w:char="F0E0"/>
@@ -1247,15 +1068,7 @@
         </w:numPr>
       </w:pPr>
       <w:r>
-        <w:t xml:space="preserve">Oefening baby baard verder uitbreiden. Geheel in stukken opnemen en samen zetten in video tot tevreden van de oefening. Ook goed als </w:t>
-      </w:r>
-      <w:proofErr w:type="spellStart"/>
-      <w:r>
-        <w:t>backup</w:t>
-      </w:r>
-      <w:proofErr w:type="spellEnd"/>
-      <w:r>
-        <w:t>.</w:t>
+        <w:t>Oefening baby baard verder uitbreiden. Geheel in stukken opnemen en samen zetten in video tot tevreden van de oefening. Ook goed als backup.</w:t>
       </w:r>
     </w:p>
     <w:p>
@@ -1279,7 +1092,24 @@
         </w:numPr>
       </w:pPr>
       <w:r>
-        <w:t xml:space="preserve">Uiteindelijk besluit: </w:t>
+        <w:t>Elke oefening bedenken met leuke/grappige voorbeelden, uittesten of haalbaar, niet te lang duurt, opnemen, opname bewerken in Premiere tot tevreden.</w:t>
+      </w:r>
+      <w:bookmarkStart w:id="0" w:name="_GoBack"/>
+      <w:bookmarkEnd w:id="0"/>
+    </w:p>
+    <w:p>
+      <w:pPr>
+        <w:pStyle w:val="Lijstalinea"/>
+        <w:numPr>
+          <w:ilvl w:val="0"/>
+          <w:numId w:val="6"/>
+        </w:numPr>
+      </w:pPr>
+      <w:r>
+        <w:t>Schema</w:t>
+      </w:r>
+      <w:r>
+        <w:t xml:space="preserve">: </w:t>
       </w:r>
     </w:p>
     <w:p>
@@ -1291,21 +1121,22 @@
         </w:numPr>
       </w:pPr>
       <w:r>
-        <w:t xml:space="preserve">Eerste oefening Ben </w:t>
+        <w:t>O</w:t>
+      </w:r>
+      <w:r>
+        <w:t>efening</w:t>
+      </w:r>
+      <w:r>
+        <w:t xml:space="preserve"> 1:</w:t>
+      </w:r>
+      <w:r>
+        <w:t xml:space="preserve"> Ben </w:t>
       </w:r>
       <w:r>
         <w:sym w:font="Wingdings" w:char="F0E0"/>
       </w:r>
       <w:r>
-        <w:t xml:space="preserve"> knippen, plakken, selecteren, </w:t>
-      </w:r>
-      <w:proofErr w:type="spellStart"/>
-      <w:r>
-        <w:t>scalen</w:t>
-      </w:r>
-      <w:proofErr w:type="spellEnd"/>
-      <w:r>
-        <w:t>, moven. (2,5 à 3 min)</w:t>
+        <w:t xml:space="preserve"> knippen, plakken, selecteren, scalen, moven. (2,5 à 3 min)</w:t>
       </w:r>
     </w:p>
     <w:p>
@@ -1317,7 +1148,16 @@
         </w:numPr>
       </w:pPr>
       <w:r>
-        <w:t xml:space="preserve">Tweede oefening baby baard </w:t>
+        <w:t>O</w:t>
+      </w:r>
+      <w:r>
+        <w:t xml:space="preserve">efening </w:t>
+      </w:r>
+      <w:r>
+        <w:t xml:space="preserve">2: </w:t>
+      </w:r>
+      <w:r>
+        <w:t xml:space="preserve">baby baard </w:t>
       </w:r>
       <w:r>
         <w:sym w:font="Wingdings" w:char="F0E0"/>
@@ -1335,30 +1175,10 @@
         </w:numPr>
       </w:pPr>
       <w:r>
-        <w:sym w:font="Wingdings" w:char="F0E8"/>
-      </w:r>
-      <w:r>
-        <w:t xml:space="preserve"> 10 min voorbij nog kloonstempel, afbeelding </w:t>
-      </w:r>
-      <w:proofErr w:type="spellStart"/>
-      <w:r>
-        <w:t>resizen</w:t>
-      </w:r>
-      <w:proofErr w:type="spellEnd"/>
-      <w:r>
-        <w:t>, slechte foto opkrikken.</w:t>
-      </w:r>
-    </w:p>
-    <w:p>
-      <w:pPr>
-        <w:pStyle w:val="Lijstalinea"/>
-        <w:numPr>
-          <w:ilvl w:val="0"/>
-          <w:numId w:val="6"/>
-        </w:numPr>
-      </w:pPr>
-      <w:r>
-        <w:t>2 korte oefeningen om enkele simpele maar essentiële zaken te tonen:</w:t>
+        <w:t>Oefening 3: resizen van een afbeelding</w:t>
+      </w:r>
+      <w:r>
+        <w:t xml:space="preserve"> (1 min)</w:t>
       </w:r>
     </w:p>
     <w:p>
@@ -1370,18 +1190,10 @@
         </w:numPr>
       </w:pPr>
       <w:r>
-        <w:t xml:space="preserve">Oefening 3: </w:t>
-      </w:r>
-      <w:proofErr w:type="spellStart"/>
-      <w:r>
-        <w:t>resizen</w:t>
-      </w:r>
-      <w:proofErr w:type="spellEnd"/>
-      <w:r>
-        <w:t xml:space="preserve"> van een afbeelding</w:t>
-      </w:r>
-      <w:r>
-        <w:t xml:space="preserve"> (1 min)</w:t>
+        <w:t>Oefening 4: kleur en helderheid van foto’s aanpassen om onprofessionele zelf getrokken foto’s er veel beter uit te laten zien</w:t>
+      </w:r>
+      <w:r>
+        <w:t xml:space="preserve"> (2,5 min)</w:t>
       </w:r>
     </w:p>
     <w:p>
@@ -1393,13 +1205,11 @@
         </w:numPr>
       </w:pPr>
       <w:r>
-        <w:t>Oefening 4: kleur en helderheid van foto’s aanpassen om onprofessionele zelf getrokken foto’s er veel beter uit te laten zien</w:t>
-      </w:r>
-      <w:r>
-        <w:t xml:space="preserve"> (2,5 min)</w:t>
-      </w:r>
-      <w:bookmarkStart w:id="0" w:name="_GoBack"/>
-      <w:bookmarkEnd w:id="0"/>
+        <w:t>Oefening 5: photobomber in water wegwerken met kloonstempel</w:t>
+      </w:r>
+      <w:r>
+        <w:t xml:space="preserve"> (2 min)</w:t>
+      </w:r>
     </w:p>
     <w:p>
       <w:pPr>
@@ -1410,15 +1220,10 @@
         </w:numPr>
       </w:pPr>
       <w:r>
-        <w:t xml:space="preserve">Oefening 5: </w:t>
-      </w:r>
-      <w:proofErr w:type="spellStart"/>
-      <w:r>
-        <w:t>photobomber</w:t>
-      </w:r>
-      <w:proofErr w:type="spellEnd"/>
-      <w:r>
-        <w:t xml:space="preserve"> in water wegwerken met kloonstempel</w:t>
+        <w:t>Oefening 6: moles wegwerken, tonen verschil kloonstempel reparatietool</w:t>
+      </w:r>
+      <w:r>
+        <w:t xml:space="preserve"> (3 min)</w:t>
       </w:r>
     </w:p>
     <w:p>
@@ -1430,15 +1235,13 @@
         </w:numPr>
       </w:pPr>
       <w:r>
-        <w:t xml:space="preserve">Oefening 6: </w:t>
-      </w:r>
-      <w:proofErr w:type="spellStart"/>
-      <w:r>
-        <w:t>moles</w:t>
-      </w:r>
-      <w:proofErr w:type="spellEnd"/>
-      <w:r>
-        <w:t xml:space="preserve"> wegwerken, tonen verschil kloonstempel reparatietool</w:t>
+        <w:t xml:space="preserve">Demo batch in Premiere </w:t>
+      </w:r>
+      <w:r>
+        <w:t>bewerkt</w:t>
+      </w:r>
+      <w:r>
+        <w:t xml:space="preserve"> naar kortere, duidelijke versie (4 min)</w:t>
       </w:r>
     </w:p>
     <w:p/>

</xml_diff>

<commit_message>
Herhalen les en waarden opschrijven voor vlotter verloop
</commit_message>
<xml_diff>
--- a/Logboek new tech.docx
+++ b/Logboek new tech.docx
@@ -1094,158 +1094,171 @@
       <w:r>
         <w:t>Elke oefening bedenken met leuke/grappige voorbeelden, uittesten of haalbaar, niet te lang duurt, opnemen, opname bewerken in Premiere tot tevreden.</w:t>
       </w:r>
+    </w:p>
+    <w:p>
+      <w:pPr>
+        <w:pStyle w:val="Lijstalinea"/>
+        <w:numPr>
+          <w:ilvl w:val="0"/>
+          <w:numId w:val="6"/>
+        </w:numPr>
+      </w:pPr>
+      <w:r>
+        <w:t>Schema</w:t>
+      </w:r>
+      <w:r>
+        <w:t xml:space="preserve">: </w:t>
+      </w:r>
+    </w:p>
+    <w:p>
+      <w:pPr>
+        <w:pStyle w:val="Lijstalinea"/>
+        <w:numPr>
+          <w:ilvl w:val="1"/>
+          <w:numId w:val="6"/>
+        </w:numPr>
+      </w:pPr>
+      <w:r>
+        <w:t>O</w:t>
+      </w:r>
+      <w:r>
+        <w:t>efening</w:t>
+      </w:r>
+      <w:r>
+        <w:t xml:space="preserve"> 1:</w:t>
+      </w:r>
+      <w:r>
+        <w:t xml:space="preserve"> Ben </w:t>
+      </w:r>
+      <w:r>
+        <w:sym w:font="Wingdings" w:char="F0E0"/>
+      </w:r>
+      <w:r>
+        <w:t xml:space="preserve"> knippen, plakken, selecteren, scalen, moven. (2,5 à 3 min)</w:t>
+      </w:r>
+    </w:p>
+    <w:p>
+      <w:pPr>
+        <w:pStyle w:val="Lijstalinea"/>
+        <w:numPr>
+          <w:ilvl w:val="1"/>
+          <w:numId w:val="6"/>
+        </w:numPr>
+      </w:pPr>
+      <w:r>
+        <w:t>O</w:t>
+      </w:r>
+      <w:r>
+        <w:t xml:space="preserve">efening </w:t>
+      </w:r>
+      <w:r>
+        <w:t xml:space="preserve">2: </w:t>
+      </w:r>
+      <w:r>
+        <w:t xml:space="preserve">baby baard </w:t>
+      </w:r>
+      <w:r>
+        <w:sym w:font="Wingdings" w:char="F0E0"/>
+      </w:r>
+      <w:r>
+        <w:t xml:space="preserve"> zelfde zaken als ervoor (herhaling) maar plus: penseel in selectie, modus, selectie met doezelaar, contrast en helderheid. (7,5 min)</w:t>
+      </w:r>
+    </w:p>
+    <w:p>
+      <w:pPr>
+        <w:pStyle w:val="Lijstalinea"/>
+        <w:numPr>
+          <w:ilvl w:val="1"/>
+          <w:numId w:val="6"/>
+        </w:numPr>
+      </w:pPr>
+      <w:r>
+        <w:t>Oefening 3: resizen van een afbeelding</w:t>
+      </w:r>
+      <w:r>
+        <w:t xml:space="preserve"> (1 min)</w:t>
+      </w:r>
+    </w:p>
+    <w:p>
+      <w:pPr>
+        <w:pStyle w:val="Lijstalinea"/>
+        <w:numPr>
+          <w:ilvl w:val="1"/>
+          <w:numId w:val="6"/>
+        </w:numPr>
+      </w:pPr>
+      <w:r>
+        <w:t>Oefening 4: kleur en helderheid van foto’s aanpassen om onprofessionele zelf getrokken foto’s er veel beter uit te laten zien</w:t>
+      </w:r>
+      <w:r>
+        <w:t xml:space="preserve"> (2,5 min)</w:t>
+      </w:r>
+    </w:p>
+    <w:p>
+      <w:pPr>
+        <w:pStyle w:val="Lijstalinea"/>
+        <w:numPr>
+          <w:ilvl w:val="1"/>
+          <w:numId w:val="6"/>
+        </w:numPr>
+      </w:pPr>
+      <w:r>
+        <w:t>Oefening 5: photobomber in water wegwerken met kloonstempel</w:t>
+      </w:r>
+      <w:r>
+        <w:t xml:space="preserve"> (2 min)</w:t>
+      </w:r>
+    </w:p>
+    <w:p>
+      <w:pPr>
+        <w:pStyle w:val="Lijstalinea"/>
+        <w:numPr>
+          <w:ilvl w:val="1"/>
+          <w:numId w:val="6"/>
+        </w:numPr>
+      </w:pPr>
+      <w:r>
+        <w:t>Oefening 6: moles wegwerken, tonen verschil kloonstempel reparatietool</w:t>
+      </w:r>
+      <w:r>
+        <w:t xml:space="preserve"> (3 min)</w:t>
+      </w:r>
+    </w:p>
+    <w:p>
+      <w:pPr>
+        <w:pStyle w:val="Lijstalinea"/>
+        <w:numPr>
+          <w:ilvl w:val="1"/>
+          <w:numId w:val="6"/>
+        </w:numPr>
+      </w:pPr>
+      <w:r>
+        <w:t xml:space="preserve">Demo batch in Premiere </w:t>
+      </w:r>
+      <w:r>
+        <w:t>bewerkt</w:t>
+      </w:r>
+      <w:r>
+        <w:t xml:space="preserve"> naar kortere, duidelijke versie (4 min)</w:t>
+      </w:r>
+    </w:p>
+    <w:p/>
+    <w:p/>
+    <w:p/>
+    <w:p/>
+    <w:p>
+      <w:r>
+        <w:lastRenderedPageBreak/>
+        <w:t>16/11:</w:t>
+      </w:r>
+    </w:p>
+    <w:p>
+      <w:r>
+        <w:t>Opnieuw de oefeningen van de les maken en bepaalde waarden opschrijven voor vlotter verloop van de les.</w:t>
+      </w:r>
       <w:bookmarkStart w:id="0" w:name="_GoBack"/>
       <w:bookmarkEnd w:id="0"/>
     </w:p>
-    <w:p>
-      <w:pPr>
-        <w:pStyle w:val="Lijstalinea"/>
-        <w:numPr>
-          <w:ilvl w:val="0"/>
-          <w:numId w:val="6"/>
-        </w:numPr>
-      </w:pPr>
-      <w:r>
-        <w:t>Schema</w:t>
-      </w:r>
-      <w:r>
-        <w:t xml:space="preserve">: </w:t>
-      </w:r>
-    </w:p>
-    <w:p>
-      <w:pPr>
-        <w:pStyle w:val="Lijstalinea"/>
-        <w:numPr>
-          <w:ilvl w:val="1"/>
-          <w:numId w:val="6"/>
-        </w:numPr>
-      </w:pPr>
-      <w:r>
-        <w:t>O</w:t>
-      </w:r>
-      <w:r>
-        <w:t>efening</w:t>
-      </w:r>
-      <w:r>
-        <w:t xml:space="preserve"> 1:</w:t>
-      </w:r>
-      <w:r>
-        <w:t xml:space="preserve"> Ben </w:t>
-      </w:r>
-      <w:r>
-        <w:sym w:font="Wingdings" w:char="F0E0"/>
-      </w:r>
-      <w:r>
-        <w:t xml:space="preserve"> knippen, plakken, selecteren, scalen, moven. (2,5 à 3 min)</w:t>
-      </w:r>
-    </w:p>
-    <w:p>
-      <w:pPr>
-        <w:pStyle w:val="Lijstalinea"/>
-        <w:numPr>
-          <w:ilvl w:val="1"/>
-          <w:numId w:val="6"/>
-        </w:numPr>
-      </w:pPr>
-      <w:r>
-        <w:t>O</w:t>
-      </w:r>
-      <w:r>
-        <w:t xml:space="preserve">efening </w:t>
-      </w:r>
-      <w:r>
-        <w:t xml:space="preserve">2: </w:t>
-      </w:r>
-      <w:r>
-        <w:t xml:space="preserve">baby baard </w:t>
-      </w:r>
-      <w:r>
-        <w:sym w:font="Wingdings" w:char="F0E0"/>
-      </w:r>
-      <w:r>
-        <w:t xml:space="preserve"> zelfde zaken als ervoor (herhaling) maar plus: penseel in selectie, modus, selectie met doezelaar, contrast en helderheid. (7,5 min)</w:t>
-      </w:r>
-    </w:p>
-    <w:p>
-      <w:pPr>
-        <w:pStyle w:val="Lijstalinea"/>
-        <w:numPr>
-          <w:ilvl w:val="1"/>
-          <w:numId w:val="6"/>
-        </w:numPr>
-      </w:pPr>
-      <w:r>
-        <w:t>Oefening 3: resizen van een afbeelding</w:t>
-      </w:r>
-      <w:r>
-        <w:t xml:space="preserve"> (1 min)</w:t>
-      </w:r>
-    </w:p>
-    <w:p>
-      <w:pPr>
-        <w:pStyle w:val="Lijstalinea"/>
-        <w:numPr>
-          <w:ilvl w:val="1"/>
-          <w:numId w:val="6"/>
-        </w:numPr>
-      </w:pPr>
-      <w:r>
-        <w:t>Oefening 4: kleur en helderheid van foto’s aanpassen om onprofessionele zelf getrokken foto’s er veel beter uit te laten zien</w:t>
-      </w:r>
-      <w:r>
-        <w:t xml:space="preserve"> (2,5 min)</w:t>
-      </w:r>
-    </w:p>
-    <w:p>
-      <w:pPr>
-        <w:pStyle w:val="Lijstalinea"/>
-        <w:numPr>
-          <w:ilvl w:val="1"/>
-          <w:numId w:val="6"/>
-        </w:numPr>
-      </w:pPr>
-      <w:r>
-        <w:t>Oefening 5: photobomber in water wegwerken met kloonstempel</w:t>
-      </w:r>
-      <w:r>
-        <w:t xml:space="preserve"> (2 min)</w:t>
-      </w:r>
-    </w:p>
-    <w:p>
-      <w:pPr>
-        <w:pStyle w:val="Lijstalinea"/>
-        <w:numPr>
-          <w:ilvl w:val="1"/>
-          <w:numId w:val="6"/>
-        </w:numPr>
-      </w:pPr>
-      <w:r>
-        <w:t>Oefening 6: moles wegwerken, tonen verschil kloonstempel reparatietool</w:t>
-      </w:r>
-      <w:r>
-        <w:t xml:space="preserve"> (3 min)</w:t>
-      </w:r>
-    </w:p>
-    <w:p>
-      <w:pPr>
-        <w:pStyle w:val="Lijstalinea"/>
-        <w:numPr>
-          <w:ilvl w:val="1"/>
-          <w:numId w:val="6"/>
-        </w:numPr>
-      </w:pPr>
-      <w:r>
-        <w:t xml:space="preserve">Demo batch in Premiere </w:t>
-      </w:r>
-      <w:r>
-        <w:t>bewerkt</w:t>
-      </w:r>
-      <w:r>
-        <w:t xml:space="preserve"> naar kortere, duidelijke versie (4 min)</w:t>
-      </w:r>
-    </w:p>
-    <w:p/>
-    <w:p/>
     <w:sectPr>
       <w:pgSz w:w="11906" w:h="16838"/>
       <w:pgMar w:top="1417" w:right="1417" w:bottom="1417" w:left="1417" w:header="708" w:footer="708" w:gutter="0"/>

</xml_diff>